<commit_message>
update notes from course
</commit_message>
<xml_diff>
--- a/ANGULAR.docx
+++ b/ANGULAR.docx
@@ -268,13 +268,7 @@
         <w:rPr>
           <w:lang w:val="en-GB"/>
         </w:rPr>
-        <w:t>reusable</w:t>
-      </w:r>
-      <w:r>
-        <w:rPr>
-          <w:lang w:val="en-GB"/>
-        </w:rPr>
-        <w:t xml:space="preserve">  part</w:t>
+        <w:t>reusable  part</w:t>
       </w:r>
       <w:proofErr w:type="gramEnd"/>
       <w:r>
@@ -1219,6 +1213,7 @@
       </w:pPr>
       <w:r>
         <w:rPr>
+          <w:noProof/>
           <w:lang w:val="en-GB"/>
         </w:rPr>
         <w:drawing>
@@ -1275,6 +1270,7 @@
       </w:pPr>
       <w:r>
         <w:rPr>
+          <w:noProof/>
           <w:lang w:val="en-GB"/>
         </w:rPr>
         <w:drawing>
@@ -2358,6 +2354,7 @@
       <w:r>
         <w:rPr>
           <w:i/>
+          <w:noProof/>
           <w:lang w:val="en-GB"/>
         </w:rPr>
         <w:drawing>
@@ -2468,6 +2465,7 @@
       <w:r>
         <w:rPr>
           <w:b/>
+          <w:noProof/>
           <w:lang w:val="en-GB"/>
         </w:rPr>
         <w:drawing>
@@ -2529,6 +2527,7 @@
       </w:pPr>
       <w:r>
         <w:rPr>
+          <w:noProof/>
           <w:lang w:val="en-GB"/>
         </w:rPr>
         <w:drawing>
@@ -2637,6 +2636,7 @@
       </w:pPr>
       <w:r>
         <w:rPr>
+          <w:noProof/>
           <w:lang w:val="en-GB"/>
         </w:rPr>
         <w:drawing>
@@ -2945,6 +2945,7 @@
       </w:pPr>
       <w:r>
         <w:rPr>
+          <w:noProof/>
           <w:lang w:val="en-GB"/>
         </w:rPr>
         <w:drawing>
@@ -3665,17 +3666,16 @@
         </w:rPr>
         <w:t>Project:</w:t>
       </w:r>
-      <w:bookmarkStart w:id="0" w:name="_GoBack"/>
-      <w:bookmarkEnd w:id="0"/>
-    </w:p>
-    <w:p>
-      <w:pPr>
-        <w:rPr>
-          <w:lang w:val="en-GB"/>
-        </w:rPr>
-      </w:pPr>
-      <w:r>
-        <w:rPr>
+    </w:p>
+    <w:p>
+      <w:pPr>
+        <w:rPr>
+          <w:lang w:val="en-GB"/>
+        </w:rPr>
+      </w:pPr>
+      <w:r>
+        <w:rPr>
+          <w:noProof/>
           <w:lang w:val="en-GB"/>
         </w:rPr>
         <w:drawing>
@@ -3715,6 +3715,2975 @@
         </w:drawing>
       </w:r>
     </w:p>
+    <w:p>
+      <w:pPr>
+        <w:rPr>
+          <w:lang w:val="en-GB"/>
+        </w:rPr>
+      </w:pPr>
+    </w:p>
+    <w:p>
+      <w:pPr>
+        <w:rPr>
+          <w:lang w:val="en-GB"/>
+        </w:rPr>
+      </w:pPr>
+    </w:p>
+    <w:p>
+      <w:pPr>
+        <w:rPr>
+          <w:lang w:val="en-GB"/>
+        </w:rPr>
+      </w:pPr>
+      <w:r>
+        <w:rPr>
+          <w:lang w:val="en-GB"/>
+        </w:rPr>
+        <w:t xml:space="preserve">You can use: </w:t>
+      </w:r>
+    </w:p>
+    <w:p>
+      <w:pPr>
+        <w:rPr>
+          <w:lang w:val="en-GB"/>
+        </w:rPr>
+      </w:pPr>
+    </w:p>
+    <w:p>
+      <w:pPr>
+        <w:rPr>
+          <w:lang w:val="en-GB"/>
+        </w:rPr>
+      </w:pPr>
+      <w:proofErr w:type="spellStart"/>
+      <w:r>
+        <w:rPr>
+          <w:lang w:val="en-GB"/>
+        </w:rPr>
+        <w:t>src</w:t>
+      </w:r>
+      <w:proofErr w:type="spellEnd"/>
+      <w:r>
+        <w:rPr>
+          <w:lang w:val="en-GB"/>
+        </w:rPr>
+        <w:t>="{{</w:t>
+      </w:r>
+      <w:proofErr w:type="spellStart"/>
+      <w:proofErr w:type="gramStart"/>
+      <w:r>
+        <w:rPr>
+          <w:lang w:val="en-GB"/>
+        </w:rPr>
+        <w:t>recipe.imagePath</w:t>
+      </w:r>
+      <w:proofErr w:type="spellEnd"/>
+      <w:proofErr w:type="gramEnd"/>
+      <w:r>
+        <w:rPr>
+          <w:lang w:val="en-GB"/>
+        </w:rPr>
+        <w:t>}}"</w:t>
+      </w:r>
+      <w:r>
+        <w:rPr>
+          <w:lang w:val="en-GB"/>
+        </w:rPr>
+        <w:t xml:space="preserve">  </w:t>
+      </w:r>
+      <w:r>
+        <w:rPr>
+          <w:lang w:val="en-GB"/>
+        </w:rPr>
+        <w:tab/>
+      </w:r>
+      <w:r>
+        <w:rPr>
+          <w:lang w:val="en-GB"/>
+        </w:rPr>
+        <w:tab/>
+        <w:t xml:space="preserve">or </w:t>
+      </w:r>
+      <w:r>
+        <w:rPr>
+          <w:lang w:val="en-GB"/>
+        </w:rPr>
+        <w:tab/>
+      </w:r>
+      <w:r>
+        <w:rPr>
+          <w:lang w:val="en-GB"/>
+        </w:rPr>
+        <w:tab/>
+        <w:t>[</w:t>
+      </w:r>
+      <w:proofErr w:type="spellStart"/>
+      <w:r>
+        <w:rPr>
+          <w:lang w:val="en-GB"/>
+        </w:rPr>
+        <w:t>src</w:t>
+      </w:r>
+      <w:proofErr w:type="spellEnd"/>
+      <w:r>
+        <w:rPr>
+          <w:lang w:val="en-GB"/>
+        </w:rPr>
+        <w:t>]</w:t>
+      </w:r>
+      <w:r>
+        <w:rPr>
+          <w:lang w:val="en-GB"/>
+        </w:rPr>
+        <w:t>="</w:t>
+      </w:r>
+      <w:proofErr w:type="spellStart"/>
+      <w:r>
+        <w:rPr>
+          <w:lang w:val="en-GB"/>
+        </w:rPr>
+        <w:t>recipe.imagePath</w:t>
+      </w:r>
+      <w:proofErr w:type="spellEnd"/>
+      <w:r>
+        <w:rPr>
+          <w:lang w:val="en-GB"/>
+        </w:rPr>
+        <w:t>"</w:t>
+      </w:r>
+    </w:p>
+    <w:p>
+      <w:pPr>
+        <w:rPr>
+          <w:lang w:val="en-GB"/>
+        </w:rPr>
+      </w:pPr>
+    </w:p>
+    <w:p>
+      <w:pPr>
+        <w:rPr>
+          <w:lang w:val="en-GB"/>
+        </w:rPr>
+      </w:pPr>
+      <w:r>
+        <w:rPr>
+          <w:lang w:val="en-GB"/>
+        </w:rPr>
+        <w:t>*</w:t>
+      </w:r>
+      <w:proofErr w:type="spellStart"/>
+      <w:r>
+        <w:rPr>
+          <w:lang w:val="en-GB"/>
+        </w:rPr>
+        <w:t>ngFor</w:t>
+      </w:r>
+      <w:proofErr w:type="spellEnd"/>
+      <w:proofErr w:type="gramStart"/>
+      <w:r>
+        <w:rPr>
+          <w:lang w:val="en-GB"/>
+        </w:rPr>
+        <w:t>=”let</w:t>
+      </w:r>
+      <w:proofErr w:type="gramEnd"/>
+      <w:r>
+        <w:rPr>
+          <w:lang w:val="en-GB"/>
+        </w:rPr>
+        <w:t xml:space="preserve"> recipe of recipes” </w:t>
+      </w:r>
+    </w:p>
+    <w:p>
+      <w:pPr>
+        <w:rPr>
+          <w:lang w:val="en-GB"/>
+        </w:rPr>
+      </w:pPr>
+    </w:p>
+    <w:p>
+      <w:pPr>
+        <w:rPr>
+          <w:b/>
+          <w:lang w:val="en-GB"/>
+        </w:rPr>
+      </w:pPr>
+      <w:r>
+        <w:rPr>
+          <w:b/>
+          <w:lang w:val="en-GB"/>
+        </w:rPr>
+        <w:t xml:space="preserve">All properties </w:t>
+      </w:r>
+      <w:r>
+        <w:rPr>
+          <w:b/>
+          <w:lang w:val="en-GB"/>
+        </w:rPr>
+        <w:t xml:space="preserve">of components </w:t>
+      </w:r>
+      <w:r>
+        <w:rPr>
+          <w:b/>
+          <w:lang w:val="en-GB"/>
+        </w:rPr>
+        <w:t xml:space="preserve">are </w:t>
+      </w:r>
+      <w:r>
+        <w:rPr>
+          <w:b/>
+          <w:lang w:val="en-GB"/>
+        </w:rPr>
+        <w:t>by default only accessible inside component not from outside. You have to be explicit which properties you want to expose</w:t>
+      </w:r>
+      <w:r>
+        <w:rPr>
+          <w:lang w:val="en-GB"/>
+        </w:rPr>
+        <w:t xml:space="preserve">. You need to add decorator </w:t>
+      </w:r>
+      <w:r>
+        <w:rPr>
+          <w:b/>
+          <w:lang w:val="en-GB"/>
+        </w:rPr>
+        <w:t>@</w:t>
+      </w:r>
+      <w:proofErr w:type="gramStart"/>
+      <w:r>
+        <w:rPr>
+          <w:b/>
+          <w:lang w:val="en-GB"/>
+        </w:rPr>
+        <w:t>Input(</w:t>
+      </w:r>
+      <w:proofErr w:type="gramEnd"/>
+      <w:r>
+        <w:rPr>
+          <w:b/>
+          <w:lang w:val="en-GB"/>
+        </w:rPr>
+        <w:t>)</w:t>
+      </w:r>
+    </w:p>
+    <w:p>
+      <w:pPr>
+        <w:rPr>
+          <w:b/>
+          <w:lang w:val="en-GB"/>
+        </w:rPr>
+      </w:pPr>
+    </w:p>
+    <w:p>
+      <w:pPr>
+        <w:rPr>
+          <w:lang w:val="en-GB"/>
+        </w:rPr>
+      </w:pPr>
+      <w:r>
+        <w:rPr>
+          <w:noProof/>
+          <w:lang w:val="en-GB"/>
+        </w:rPr>
+        <w:drawing>
+          <wp:inline distT="0" distB="0" distL="0" distR="0" wp14:anchorId="04462942" wp14:editId="6D568AD4">
+            <wp:extent cx="5756910" cy="713105"/>
+            <wp:effectExtent l="0" t="0" r="0" b="0"/>
+            <wp:docPr id="9" name="Obrázok 9"/>
+            <wp:cNvGraphicFramePr>
+              <a:graphicFrameLocks xmlns:a="http://schemas.openxmlformats.org/drawingml/2006/main" noChangeAspect="1"/>
+            </wp:cNvGraphicFramePr>
+            <a:graphic xmlns:a="http://schemas.openxmlformats.org/drawingml/2006/main">
+              <a:graphicData uri="http://schemas.openxmlformats.org/drawingml/2006/picture">
+                <pic:pic xmlns:pic="http://schemas.openxmlformats.org/drawingml/2006/picture">
+                  <pic:nvPicPr>
+                    <pic:cNvPr id="1" name=""/>
+                    <pic:cNvPicPr/>
+                  </pic:nvPicPr>
+                  <pic:blipFill>
+                    <a:blip r:embed="rId13"/>
+                    <a:stretch>
+                      <a:fillRect/>
+                    </a:stretch>
+                  </pic:blipFill>
+                  <pic:spPr>
+                    <a:xfrm>
+                      <a:off x="0" y="0"/>
+                      <a:ext cx="5756910" cy="713105"/>
+                    </a:xfrm>
+                    <a:prstGeom prst="rect">
+                      <a:avLst/>
+                    </a:prstGeom>
+                  </pic:spPr>
+                </pic:pic>
+              </a:graphicData>
+            </a:graphic>
+          </wp:inline>
+        </w:drawing>
+      </w:r>
+    </w:p>
+    <w:p>
+      <w:pPr>
+        <w:rPr>
+          <w:lang w:val="en-GB"/>
+        </w:rPr>
+      </w:pPr>
+    </w:p>
+    <w:p>
+      <w:pPr>
+        <w:rPr>
+          <w:lang w:val="en-GB"/>
+        </w:rPr>
+      </w:pPr>
+      <w:r>
+        <w:rPr>
+          <w:lang w:val="en-GB"/>
+        </w:rPr>
+        <w:t xml:space="preserve">Output </w:t>
+      </w:r>
+      <w:proofErr w:type="spellStart"/>
+      <w:r>
+        <w:rPr>
+          <w:lang w:val="en-GB"/>
+        </w:rPr>
+        <w:t>nastavuješ</w:t>
+      </w:r>
+      <w:proofErr w:type="spellEnd"/>
+      <w:r>
+        <w:rPr>
+          <w:lang w:val="en-GB"/>
+        </w:rPr>
+        <w:t xml:space="preserve"> </w:t>
+      </w:r>
+      <w:proofErr w:type="spellStart"/>
+      <w:r>
+        <w:rPr>
+          <w:lang w:val="en-GB"/>
+        </w:rPr>
+        <w:t>vlastný</w:t>
+      </w:r>
+      <w:proofErr w:type="spellEnd"/>
+      <w:r>
+        <w:rPr>
+          <w:lang w:val="en-GB"/>
+        </w:rPr>
+        <w:t xml:space="preserve"> event</w:t>
+      </w:r>
+    </w:p>
+    <w:p>
+      <w:pPr>
+        <w:rPr>
+          <w:lang w:val="en-GB"/>
+        </w:rPr>
+      </w:pPr>
+      <w:proofErr w:type="gramStart"/>
+      <w:r>
+        <w:rPr>
+          <w:lang w:val="en-GB"/>
+        </w:rPr>
+        <w:t>A</w:t>
+      </w:r>
+      <w:proofErr w:type="gramEnd"/>
+      <w:r>
+        <w:rPr>
+          <w:lang w:val="en-GB"/>
+        </w:rPr>
+        <w:t xml:space="preserve"> input </w:t>
+      </w:r>
+      <w:proofErr w:type="spellStart"/>
+      <w:r>
+        <w:rPr>
+          <w:lang w:val="en-GB"/>
+        </w:rPr>
+        <w:t>keď</w:t>
+      </w:r>
+      <w:proofErr w:type="spellEnd"/>
+      <w:r>
+        <w:rPr>
+          <w:lang w:val="en-GB"/>
+        </w:rPr>
+        <w:t xml:space="preserve"> </w:t>
+      </w:r>
+      <w:proofErr w:type="spellStart"/>
+      <w:r>
+        <w:rPr>
+          <w:lang w:val="en-GB"/>
+        </w:rPr>
+        <w:t>si</w:t>
+      </w:r>
+      <w:proofErr w:type="spellEnd"/>
+      <w:r>
+        <w:rPr>
+          <w:lang w:val="en-GB"/>
+        </w:rPr>
+        <w:t xml:space="preserve"> </w:t>
+      </w:r>
+      <w:proofErr w:type="spellStart"/>
+      <w:r>
+        <w:rPr>
+          <w:lang w:val="en-GB"/>
+        </w:rPr>
+        <w:t>nastavuješ</w:t>
+      </w:r>
+      <w:proofErr w:type="spellEnd"/>
+      <w:r>
+        <w:rPr>
+          <w:lang w:val="en-GB"/>
+        </w:rPr>
+        <w:t xml:space="preserve"> </w:t>
+      </w:r>
+      <w:proofErr w:type="spellStart"/>
+      <w:r>
+        <w:rPr>
+          <w:lang w:val="en-GB"/>
+        </w:rPr>
+        <w:t>vlastnú</w:t>
+      </w:r>
+      <w:proofErr w:type="spellEnd"/>
+      <w:r>
+        <w:rPr>
+          <w:lang w:val="en-GB"/>
+        </w:rPr>
+        <w:t xml:space="preserve"> property</w:t>
+      </w:r>
+    </w:p>
+    <w:p>
+      <w:pPr>
+        <w:rPr>
+          <w:lang w:val="en-GB"/>
+        </w:rPr>
+      </w:pPr>
+      <w:r>
+        <w:rPr>
+          <w:lang w:val="en-GB"/>
+        </w:rPr>
+        <w:lastRenderedPageBreak/>
+        <w:t xml:space="preserve">How to </w:t>
+      </w:r>
+      <w:r>
+        <w:rPr>
+          <w:lang w:val="en-GB"/>
+        </w:rPr>
+        <w:t>pass data from a component down to another component which was implemented there - @</w:t>
+      </w:r>
+      <w:proofErr w:type="gramStart"/>
+      <w:r>
+        <w:rPr>
+          <w:lang w:val="en-GB"/>
+        </w:rPr>
+        <w:t>Input(</w:t>
+      </w:r>
+      <w:proofErr w:type="gramEnd"/>
+      <w:r>
+        <w:rPr>
+          <w:lang w:val="en-GB"/>
+        </w:rPr>
+        <w:t>)</w:t>
+      </w:r>
+    </w:p>
+    <w:p>
+      <w:pPr>
+        <w:pStyle w:val="Odsekzoznamu"/>
+        <w:numPr>
+          <w:ilvl w:val="0"/>
+          <w:numId w:val="8"/>
+        </w:numPr>
+        <w:rPr>
+          <w:lang w:val="en-GB"/>
+        </w:rPr>
+      </w:pPr>
+      <w:r>
+        <w:rPr>
+          <w:lang w:val="en-GB"/>
+        </w:rPr>
+        <w:t xml:space="preserve">Make property </w:t>
+      </w:r>
+      <w:proofErr w:type="spellStart"/>
+      <w:r>
+        <w:rPr>
+          <w:lang w:val="en-GB"/>
+        </w:rPr>
+        <w:t>bindable</w:t>
+      </w:r>
+      <w:proofErr w:type="spellEnd"/>
+      <w:r>
+        <w:rPr>
+          <w:lang w:val="en-GB"/>
+        </w:rPr>
+        <w:t xml:space="preserve"> from outside</w:t>
+      </w:r>
+      <w:r>
+        <w:rPr>
+          <w:lang w:val="en-GB"/>
+        </w:rPr>
+        <w:t xml:space="preserve"> from the parent component using this component</w:t>
+      </w:r>
+    </w:p>
+    <w:p>
+      <w:pPr>
+        <w:rPr>
+          <w:lang w:val="en-GB"/>
+        </w:rPr>
+      </w:pPr>
+    </w:p>
+    <w:p>
+      <w:pPr>
+        <w:rPr>
+          <w:lang w:val="en-GB"/>
+        </w:rPr>
+      </w:pPr>
+      <w:r>
+        <w:rPr>
+          <w:lang w:val="en-GB"/>
+        </w:rPr>
+        <w:t xml:space="preserve">Something </w:t>
+      </w:r>
+      <w:proofErr w:type="gramStart"/>
+      <w:r>
+        <w:rPr>
+          <w:lang w:val="en-GB"/>
+        </w:rPr>
+        <w:t>change</w:t>
+      </w:r>
+      <w:proofErr w:type="gramEnd"/>
+      <w:r>
+        <w:rPr>
+          <w:lang w:val="en-GB"/>
+        </w:rPr>
+        <w:t xml:space="preserve"> in some component and we want to inform parent component. @</w:t>
+      </w:r>
+      <w:proofErr w:type="gramStart"/>
+      <w:r>
+        <w:rPr>
+          <w:lang w:val="en-GB"/>
+        </w:rPr>
+        <w:t>Output(</w:t>
+      </w:r>
+      <w:proofErr w:type="gramEnd"/>
+      <w:r>
+        <w:rPr>
+          <w:lang w:val="en-GB"/>
+        </w:rPr>
+        <w:t>)</w:t>
+      </w:r>
+    </w:p>
+    <w:p>
+      <w:pPr>
+        <w:pStyle w:val="Odsekzoznamu"/>
+        <w:numPr>
+          <w:ilvl w:val="0"/>
+          <w:numId w:val="8"/>
+        </w:numPr>
+        <w:rPr>
+          <w:lang w:val="en-GB"/>
+        </w:rPr>
+      </w:pPr>
+      <w:r>
+        <w:rPr>
+          <w:lang w:val="en-GB"/>
+        </w:rPr>
+        <w:t>Allows parent component using this component to listen to events which your created through event emitter</w:t>
+      </w:r>
+    </w:p>
+    <w:p>
+      <w:pPr>
+        <w:pStyle w:val="Odsekzoznamu"/>
+        <w:rPr>
+          <w:lang w:val="en-GB"/>
+        </w:rPr>
+      </w:pPr>
+    </w:p>
+    <w:p>
+      <w:pPr>
+        <w:rPr>
+          <w:lang w:val="en-GB"/>
+        </w:rPr>
+      </w:pPr>
+      <w:r>
+        <w:rPr>
+          <w:b/>
+          <w:lang w:val="en-GB"/>
+        </w:rPr>
+        <w:t>Services</w:t>
+      </w:r>
+      <w:r>
+        <w:rPr>
+          <w:lang w:val="en-GB"/>
+        </w:rPr>
+        <w:t xml:space="preserve"> </w:t>
+      </w:r>
+    </w:p>
+    <w:p>
+      <w:pPr>
+        <w:pStyle w:val="Odsekzoznamu"/>
+        <w:numPr>
+          <w:ilvl w:val="0"/>
+          <w:numId w:val="8"/>
+        </w:numPr>
+        <w:rPr>
+          <w:lang w:val="en-GB"/>
+        </w:rPr>
+      </w:pPr>
+      <w:r>
+        <w:rPr>
+          <w:lang w:val="en-GB"/>
+        </w:rPr>
+        <w:t xml:space="preserve">solution in specific </w:t>
+      </w:r>
+      <w:proofErr w:type="spellStart"/>
+      <w:r>
+        <w:rPr>
+          <w:lang w:val="en-GB"/>
+        </w:rPr>
+        <w:t>usecases</w:t>
+      </w:r>
+      <w:proofErr w:type="spellEnd"/>
+      <w:r>
+        <w:rPr>
+          <w:lang w:val="en-GB"/>
+        </w:rPr>
+        <w:t xml:space="preserve"> – communication between components</w:t>
+      </w:r>
+    </w:p>
+    <w:p>
+      <w:pPr>
+        <w:rPr>
+          <w:lang w:val="en-GB"/>
+        </w:rPr>
+      </w:pPr>
+    </w:p>
+    <w:p>
+      <w:pPr>
+        <w:rPr>
+          <w:lang w:val="en-GB"/>
+        </w:rPr>
+      </w:pPr>
+      <w:r>
+        <w:rPr>
+          <w:lang w:val="en-GB"/>
+        </w:rPr>
+        <w:t xml:space="preserve">View encapsulation: </w:t>
+      </w:r>
+    </w:p>
+    <w:p>
+      <w:pPr>
+        <w:pStyle w:val="Odsekzoznamu"/>
+        <w:numPr>
+          <w:ilvl w:val="0"/>
+          <w:numId w:val="8"/>
+        </w:numPr>
+        <w:rPr>
+          <w:lang w:val="en-GB"/>
+        </w:rPr>
+      </w:pPr>
+      <w:r>
+        <w:rPr>
+          <w:lang w:val="en-GB"/>
+        </w:rPr>
+        <w:t>after adding style to element</w:t>
+      </w:r>
+    </w:p>
+    <w:p>
+      <w:pPr>
+        <w:rPr>
+          <w:lang w:val="en-GB"/>
+        </w:rPr>
+      </w:pPr>
+      <w:r>
+        <w:rPr>
+          <w:lang w:val="en-GB"/>
+        </w:rPr>
+        <w:t xml:space="preserve">Shadow DOM </w:t>
+      </w:r>
+    </w:p>
+    <w:p>
+      <w:pPr>
+        <w:pStyle w:val="Odsekzoznamu"/>
+        <w:numPr>
+          <w:ilvl w:val="0"/>
+          <w:numId w:val="8"/>
+        </w:numPr>
+        <w:rPr>
+          <w:lang w:val="en-GB"/>
+        </w:rPr>
+      </w:pPr>
+      <w:r>
+        <w:rPr>
+          <w:lang w:val="en-GB"/>
+        </w:rPr>
+        <w:t xml:space="preserve">not supported by all browsers </w:t>
+      </w:r>
+    </w:p>
+    <w:p>
+      <w:pPr>
+        <w:pStyle w:val="Odsekzoznamu"/>
+        <w:numPr>
+          <w:ilvl w:val="0"/>
+          <w:numId w:val="8"/>
+        </w:numPr>
+        <w:rPr>
+          <w:lang w:val="en-GB"/>
+        </w:rPr>
+      </w:pPr>
+      <w:r>
+        <w:rPr>
+          <w:lang w:val="en-GB"/>
+        </w:rPr>
+        <w:t>each element has own shadow DOM</w:t>
+      </w:r>
+    </w:p>
+    <w:p>
+      <w:pPr>
+        <w:pStyle w:val="Odsekzoznamu"/>
+        <w:numPr>
+          <w:ilvl w:val="0"/>
+          <w:numId w:val="8"/>
+        </w:numPr>
+        <w:rPr>
+          <w:lang w:val="en-GB"/>
+        </w:rPr>
+      </w:pPr>
+    </w:p>
+    <w:p>
+      <w:pPr>
+        <w:rPr>
+          <w:lang w:val="en-GB"/>
+        </w:rPr>
+      </w:pPr>
+    </w:p>
+    <w:p>
+      <w:pPr>
+        <w:rPr>
+          <w:lang w:val="en-GB"/>
+        </w:rPr>
+      </w:pPr>
+      <w:r>
+        <w:rPr>
+          <w:lang w:val="en-GB"/>
+        </w:rPr>
+        <w:t>@</w:t>
+      </w:r>
+      <w:proofErr w:type="gramStart"/>
+      <w:r>
+        <w:rPr>
+          <w:lang w:val="en-GB"/>
+        </w:rPr>
+        <w:t>Component(</w:t>
+      </w:r>
+      <w:proofErr w:type="gramEnd"/>
+      <w:r>
+        <w:rPr>
+          <w:lang w:val="en-GB"/>
+        </w:rPr>
+        <w:t>{</w:t>
+      </w:r>
+      <w:r>
+        <w:rPr>
+          <w:lang w:val="en-GB"/>
+        </w:rPr>
+        <w:br/>
+        <w:t xml:space="preserve">     encapsulation: </w:t>
+      </w:r>
+      <w:proofErr w:type="spellStart"/>
+      <w:r>
+        <w:rPr>
+          <w:lang w:val="en-GB"/>
+        </w:rPr>
+        <w:t>ViewEncapsulation.Emulated</w:t>
+      </w:r>
+      <w:proofErr w:type="spellEnd"/>
+      <w:r>
+        <w:rPr>
+          <w:lang w:val="en-GB"/>
+        </w:rPr>
+        <w:t xml:space="preserve"> </w:t>
+      </w:r>
+      <w:r>
+        <w:rPr>
+          <w:lang w:val="en-GB"/>
+        </w:rPr>
+        <w:br/>
+        <w:t>})</w:t>
+      </w:r>
+    </w:p>
+    <w:p>
+      <w:pPr>
+        <w:rPr>
+          <w:lang w:val="en-GB"/>
+        </w:rPr>
+      </w:pPr>
+      <w:proofErr w:type="spellStart"/>
+      <w:r>
+        <w:rPr>
+          <w:lang w:val="en-GB"/>
+        </w:rPr>
+        <w:t>ViewEncapsulation</w:t>
+      </w:r>
+      <w:proofErr w:type="spellEnd"/>
+      <w:r>
+        <w:rPr>
+          <w:lang w:val="en-GB"/>
+        </w:rPr>
+        <w:t xml:space="preserve"> can have emulated – by default, None- </w:t>
+      </w:r>
+      <w:proofErr w:type="spellStart"/>
+      <w:r>
+        <w:rPr>
+          <w:lang w:val="en-GB"/>
+        </w:rPr>
+        <w:t>vypne</w:t>
+      </w:r>
+      <w:proofErr w:type="spellEnd"/>
+      <w:r>
+        <w:rPr>
+          <w:lang w:val="en-GB"/>
+        </w:rPr>
+        <w:t xml:space="preserve"> </w:t>
+      </w:r>
+      <w:proofErr w:type="spellStart"/>
+      <w:r>
+        <w:rPr>
+          <w:lang w:val="en-GB"/>
+        </w:rPr>
+        <w:t>sa</w:t>
+      </w:r>
+      <w:proofErr w:type="spellEnd"/>
+      <w:r>
+        <w:rPr>
+          <w:lang w:val="en-GB"/>
+        </w:rPr>
+        <w:t xml:space="preserve"> </w:t>
+      </w:r>
+      <w:proofErr w:type="spellStart"/>
+      <w:r>
+        <w:rPr>
+          <w:lang w:val="en-GB"/>
+        </w:rPr>
+        <w:t>zobrazovanie</w:t>
+      </w:r>
+      <w:proofErr w:type="spellEnd"/>
+      <w:r>
+        <w:rPr>
+          <w:lang w:val="en-GB"/>
+        </w:rPr>
+        <w:t xml:space="preserve"> </w:t>
+      </w:r>
+      <w:proofErr w:type="spellStart"/>
+      <w:r>
+        <w:rPr>
+          <w:lang w:val="en-GB"/>
+        </w:rPr>
+        <w:t>atributov</w:t>
+      </w:r>
+      <w:proofErr w:type="spellEnd"/>
+      <w:r>
+        <w:rPr>
+          <w:lang w:val="en-GB"/>
+        </w:rPr>
+        <w:t xml:space="preserve"> </w:t>
+      </w:r>
+      <w:proofErr w:type="spellStart"/>
+      <w:r>
+        <w:rPr>
+          <w:lang w:val="en-GB"/>
+        </w:rPr>
+        <w:t>pridavanych</w:t>
+      </w:r>
+      <w:proofErr w:type="spellEnd"/>
+      <w:r>
+        <w:rPr>
+          <w:lang w:val="en-GB"/>
+        </w:rPr>
+        <w:t xml:space="preserve"> </w:t>
+      </w:r>
+      <w:proofErr w:type="spellStart"/>
+      <w:r>
+        <w:rPr>
+          <w:lang w:val="en-GB"/>
+        </w:rPr>
+        <w:t>angularom</w:t>
+      </w:r>
+      <w:proofErr w:type="spellEnd"/>
+      <w:r>
+        <w:rPr>
+          <w:lang w:val="en-GB"/>
+        </w:rPr>
+        <w:t xml:space="preserve"> -shadow DOM, and Native – uses shadow DOM technology, same result as emulated </w:t>
+      </w:r>
+    </w:p>
+    <w:p>
+      <w:pPr>
+        <w:rPr>
+          <w:lang w:val="en-GB"/>
+        </w:rPr>
+      </w:pPr>
+    </w:p>
+    <w:p>
+      <w:pPr>
+        <w:rPr>
+          <w:b/>
+          <w:lang w:val="en-GB"/>
+        </w:rPr>
+      </w:pPr>
+      <w:r>
+        <w:rPr>
+          <w:b/>
+          <w:lang w:val="en-GB"/>
+        </w:rPr>
+        <w:t>View Encapsulation Types</w:t>
+      </w:r>
+    </w:p>
+    <w:p>
+      <w:pPr>
+        <w:rPr>
+          <w:lang w:val="en-GB"/>
+        </w:rPr>
+      </w:pPr>
+      <w:r>
+        <w:rPr>
+          <w:lang w:val="en-GB"/>
+        </w:rPr>
+        <w:t>Angular comes with view encapsulation built in, which enables us to use Shadow DOM or even emulate it. There are three view encapsulation types:</w:t>
+      </w:r>
+    </w:p>
+    <w:p>
+      <w:pPr>
+        <w:rPr>
+          <w:lang w:val="en-GB"/>
+        </w:rPr>
+      </w:pPr>
+    </w:p>
+    <w:p>
+      <w:pPr>
+        <w:rPr>
+          <w:lang w:val="en-GB"/>
+        </w:rPr>
+      </w:pPr>
+      <w:proofErr w:type="spellStart"/>
+      <w:r>
+        <w:rPr>
+          <w:lang w:val="en-GB"/>
+        </w:rPr>
+        <w:t>ViewEncapsulation.None</w:t>
+      </w:r>
+      <w:proofErr w:type="spellEnd"/>
+      <w:r>
+        <w:rPr>
+          <w:lang w:val="en-GB"/>
+        </w:rPr>
+        <w:t xml:space="preserve"> - No Shadow DOM at all. Therefore, also no style encapsulation.</w:t>
+      </w:r>
+    </w:p>
+    <w:p>
+      <w:pPr>
+        <w:rPr>
+          <w:lang w:val="en-GB"/>
+        </w:rPr>
+      </w:pPr>
+      <w:proofErr w:type="spellStart"/>
+      <w:r>
+        <w:rPr>
+          <w:lang w:val="en-GB"/>
+        </w:rPr>
+        <w:t>ViewEncapsulation.Emulated</w:t>
+      </w:r>
+      <w:proofErr w:type="spellEnd"/>
+      <w:r>
+        <w:rPr>
+          <w:lang w:val="en-GB"/>
+        </w:rPr>
+        <w:t xml:space="preserve"> - No Shadow DOM but style encapsulation emulation.</w:t>
+      </w:r>
+    </w:p>
+    <w:p>
+      <w:pPr>
+        <w:rPr>
+          <w:lang w:val="en-GB"/>
+        </w:rPr>
+      </w:pPr>
+      <w:proofErr w:type="spellStart"/>
+      <w:r>
+        <w:rPr>
+          <w:lang w:val="en-GB"/>
+        </w:rPr>
+        <w:t>ViewEncapsulation.Native</w:t>
+      </w:r>
+      <w:proofErr w:type="spellEnd"/>
+      <w:r>
+        <w:rPr>
+          <w:lang w:val="en-GB"/>
+        </w:rPr>
+        <w:t xml:space="preserve"> - Native Shadow DOM with all </w:t>
+      </w:r>
+      <w:proofErr w:type="spellStart"/>
+      <w:r>
+        <w:rPr>
+          <w:lang w:val="en-GB"/>
+        </w:rPr>
+        <w:t>it’s</w:t>
+      </w:r>
+      <w:proofErr w:type="spellEnd"/>
+      <w:r>
+        <w:rPr>
+          <w:lang w:val="en-GB"/>
+        </w:rPr>
+        <w:t xml:space="preserve"> goodness.</w:t>
+      </w:r>
+    </w:p>
+    <w:p>
+      <w:pPr>
+        <w:rPr>
+          <w:lang w:val="en-GB"/>
+        </w:rPr>
+      </w:pPr>
+    </w:p>
+    <w:p>
+      <w:pPr>
+        <w:rPr>
+          <w:lang w:val="en-GB"/>
+        </w:rPr>
+      </w:pPr>
+      <w:r>
+        <w:rPr>
+          <w:lang w:val="en-GB"/>
+        </w:rPr>
+        <w:t xml:space="preserve">Using local </w:t>
+      </w:r>
+      <w:proofErr w:type="spellStart"/>
+      <w:r>
+        <w:rPr>
+          <w:lang w:val="en-GB"/>
+        </w:rPr>
+        <w:t>referencies</w:t>
+      </w:r>
+      <w:proofErr w:type="spellEnd"/>
+      <w:r>
+        <w:rPr>
+          <w:lang w:val="en-GB"/>
+        </w:rPr>
+        <w:t xml:space="preserve"> in templates:</w:t>
+      </w:r>
+    </w:p>
+    <w:p>
+      <w:pPr>
+        <w:rPr>
+          <w:lang w:val="en-GB"/>
+        </w:rPr>
+      </w:pPr>
+    </w:p>
+    <w:p>
+      <w:pPr>
+        <w:pStyle w:val="Odsekzoznamu"/>
+        <w:numPr>
+          <w:ilvl w:val="0"/>
+          <w:numId w:val="8"/>
+        </w:numPr>
+        <w:rPr>
+          <w:lang w:val="en-GB"/>
+        </w:rPr>
+      </w:pPr>
+      <w:r>
+        <w:rPr>
+          <w:lang w:val="en-GB"/>
+        </w:rPr>
+        <w:t>Local reference can be places on any html element not only input element</w:t>
+      </w:r>
+    </w:p>
+    <w:p>
+      <w:pPr>
+        <w:pStyle w:val="Odsekzoznamu"/>
+        <w:numPr>
+          <w:ilvl w:val="0"/>
+          <w:numId w:val="8"/>
+        </w:numPr>
+        <w:rPr>
+          <w:lang w:val="en-GB"/>
+        </w:rPr>
+      </w:pPr>
+      <w:r>
+        <w:rPr>
+          <w:lang w:val="en-GB"/>
+        </w:rPr>
+        <w:t>- #</w:t>
+      </w:r>
+      <w:proofErr w:type="spellStart"/>
+      <w:r>
+        <w:rPr>
+          <w:lang w:val="en-GB"/>
+        </w:rPr>
+        <w:t>servername</w:t>
+      </w:r>
+      <w:proofErr w:type="spellEnd"/>
+      <w:r>
+        <w:rPr>
+          <w:lang w:val="en-GB"/>
+        </w:rPr>
+        <w:t xml:space="preserve"> – reference of element</w:t>
+      </w:r>
+    </w:p>
+    <w:p>
+      <w:pPr>
+        <w:pStyle w:val="Odsekzoznamu"/>
+        <w:numPr>
+          <w:ilvl w:val="0"/>
+          <w:numId w:val="8"/>
+        </w:numPr>
+        <w:rPr>
+          <w:lang w:val="en-GB"/>
+        </w:rPr>
+      </w:pPr>
+      <w:r>
+        <w:rPr>
+          <w:lang w:val="en-GB"/>
+        </w:rPr>
+        <w:t>You can use only in this template</w:t>
+      </w:r>
+    </w:p>
+    <w:p>
+      <w:pPr>
+        <w:pStyle w:val="Odsekzoznamu"/>
+        <w:rPr>
+          <w:lang w:val="en-GB"/>
+        </w:rPr>
+      </w:pPr>
+    </w:p>
+    <w:p>
+      <w:pPr>
+        <w:rPr>
+          <w:lang w:val="en-GB"/>
+        </w:rPr>
+      </w:pPr>
+      <w:r>
+        <w:rPr>
+          <w:noProof/>
+          <w:lang w:val="en-GB"/>
+        </w:rPr>
+        <w:drawing>
+          <wp:inline distT="0" distB="0" distL="0" distR="0" wp14:anchorId="66C265FB" wp14:editId="401D8378">
+            <wp:extent cx="3890682" cy="1032537"/>
+            <wp:effectExtent l="0" t="0" r="0" b="0"/>
+            <wp:docPr id="10" name="Obrázok 10"/>
+            <wp:cNvGraphicFramePr>
+              <a:graphicFrameLocks xmlns:a="http://schemas.openxmlformats.org/drawingml/2006/main" noChangeAspect="1"/>
+            </wp:cNvGraphicFramePr>
+            <a:graphic xmlns:a="http://schemas.openxmlformats.org/drawingml/2006/main">
+              <a:graphicData uri="http://schemas.openxmlformats.org/drawingml/2006/picture">
+                <pic:pic xmlns:pic="http://schemas.openxmlformats.org/drawingml/2006/picture">
+                  <pic:nvPicPr>
+                    <pic:cNvPr id="1" name=""/>
+                    <pic:cNvPicPr/>
+                  </pic:nvPicPr>
+                  <pic:blipFill>
+                    <a:blip r:embed="rId14"/>
+                    <a:stretch>
+                      <a:fillRect/>
+                    </a:stretch>
+                  </pic:blipFill>
+                  <pic:spPr>
+                    <a:xfrm>
+                      <a:off x="0" y="0"/>
+                      <a:ext cx="3902687" cy="1035723"/>
+                    </a:xfrm>
+                    <a:prstGeom prst="rect">
+                      <a:avLst/>
+                    </a:prstGeom>
+                  </pic:spPr>
+                </pic:pic>
+              </a:graphicData>
+            </a:graphic>
+          </wp:inline>
+        </w:drawing>
+      </w:r>
+      <w:r>
+        <w:rPr>
+          <w:noProof/>
+          <w:lang w:val="en-GB"/>
+        </w:rPr>
+        <w:drawing>
+          <wp:inline distT="0" distB="0" distL="0" distR="0" wp14:anchorId="554AB0D0" wp14:editId="2D6E0DFB">
+            <wp:extent cx="1783976" cy="378419"/>
+            <wp:effectExtent l="0" t="0" r="0" b="3175"/>
+            <wp:docPr id="11" name="Obrázok 11"/>
+            <wp:cNvGraphicFramePr>
+              <a:graphicFrameLocks xmlns:a="http://schemas.openxmlformats.org/drawingml/2006/main" noChangeAspect="1"/>
+            </wp:cNvGraphicFramePr>
+            <a:graphic xmlns:a="http://schemas.openxmlformats.org/drawingml/2006/main">
+              <a:graphicData uri="http://schemas.openxmlformats.org/drawingml/2006/picture">
+                <pic:pic xmlns:pic="http://schemas.openxmlformats.org/drawingml/2006/picture">
+                  <pic:nvPicPr>
+                    <pic:cNvPr id="1" name=""/>
+                    <pic:cNvPicPr/>
+                  </pic:nvPicPr>
+                  <pic:blipFill>
+                    <a:blip r:embed="rId15"/>
+                    <a:stretch>
+                      <a:fillRect/>
+                    </a:stretch>
+                  </pic:blipFill>
+                  <pic:spPr>
+                    <a:xfrm>
+                      <a:off x="0" y="0"/>
+                      <a:ext cx="1941846" cy="411907"/>
+                    </a:xfrm>
+                    <a:prstGeom prst="rect">
+                      <a:avLst/>
+                    </a:prstGeom>
+                  </pic:spPr>
+                </pic:pic>
+              </a:graphicData>
+            </a:graphic>
+          </wp:inline>
+        </w:drawing>
+      </w:r>
+    </w:p>
+    <w:p>
+      <w:pPr>
+        <w:rPr>
+          <w:lang w:val="en-GB"/>
+        </w:rPr>
+      </w:pPr>
+    </w:p>
+    <w:p>
+      <w:pPr>
+        <w:rPr>
+          <w:lang w:val="en-GB"/>
+        </w:rPr>
+      </w:pPr>
+      <w:r>
+        <w:rPr>
+          <w:lang w:val="en-GB"/>
+        </w:rPr>
+        <w:lastRenderedPageBreak/>
+        <w:t>Getting access to the Template &amp; DOM with @</w:t>
+      </w:r>
+      <w:proofErr w:type="spellStart"/>
+      <w:r>
+        <w:rPr>
+          <w:lang w:val="en-GB"/>
+        </w:rPr>
+        <w:t>ViewChild</w:t>
+      </w:r>
+      <w:proofErr w:type="spellEnd"/>
+      <w:r>
+        <w:rPr>
+          <w:lang w:val="en-GB"/>
+        </w:rPr>
+        <w:t>:</w:t>
+      </w:r>
+    </w:p>
+    <w:p>
+      <w:pPr>
+        <w:pStyle w:val="Odsekzoznamu"/>
+        <w:numPr>
+          <w:ilvl w:val="0"/>
+          <w:numId w:val="10"/>
+        </w:numPr>
+        <w:rPr>
+          <w:lang w:val="en-GB"/>
+        </w:rPr>
+      </w:pPr>
+      <w:r>
+        <w:rPr>
+          <w:lang w:val="en-GB"/>
+        </w:rPr>
+        <w:t>You have to add local reference #</w:t>
+      </w:r>
+      <w:proofErr w:type="spellStart"/>
+      <w:r>
+        <w:rPr>
+          <w:lang w:val="en-GB"/>
+        </w:rPr>
+        <w:t>serverConentInput</w:t>
+      </w:r>
+      <w:proofErr w:type="spellEnd"/>
+      <w:r>
+        <w:rPr>
+          <w:lang w:val="en-GB"/>
+        </w:rPr>
+        <w:t xml:space="preserve"> in html template</w:t>
+      </w:r>
+    </w:p>
+    <w:p>
+      <w:pPr>
+        <w:pStyle w:val="Odsekzoznamu"/>
+        <w:numPr>
+          <w:ilvl w:val="0"/>
+          <w:numId w:val="10"/>
+        </w:numPr>
+        <w:rPr>
+          <w:lang w:val="en-GB"/>
+        </w:rPr>
+      </w:pPr>
+      <w:r>
+        <w:rPr>
+          <w:lang w:val="en-GB"/>
+        </w:rPr>
+        <w:t xml:space="preserve">Then: </w:t>
+      </w:r>
+      <w:r>
+        <w:rPr>
+          <w:lang w:val="en-GB"/>
+        </w:rPr>
+        <w:t>@</w:t>
+      </w:r>
+      <w:proofErr w:type="spellStart"/>
+      <w:r>
+        <w:rPr>
+          <w:lang w:val="en-GB"/>
+        </w:rPr>
+        <w:t>ViewChild</w:t>
+      </w:r>
+      <w:proofErr w:type="spellEnd"/>
+      <w:r>
+        <w:rPr>
+          <w:lang w:val="en-GB"/>
+        </w:rPr>
+        <w:t>(‘</w:t>
+      </w:r>
+      <w:proofErr w:type="spellStart"/>
+      <w:r>
+        <w:rPr>
+          <w:lang w:val="en-GB"/>
+        </w:rPr>
+        <w:t>serverConentInput</w:t>
+      </w:r>
+      <w:proofErr w:type="spellEnd"/>
+      <w:r>
+        <w:rPr>
+          <w:lang w:val="en-GB"/>
+        </w:rPr>
+        <w:t xml:space="preserve">’) </w:t>
+      </w:r>
+      <w:proofErr w:type="spellStart"/>
+      <w:r>
+        <w:rPr>
+          <w:lang w:val="en-GB"/>
+        </w:rPr>
+        <w:t>serverContentInput</w:t>
+      </w:r>
+      <w:proofErr w:type="spellEnd"/>
+      <w:r>
+        <w:rPr>
+          <w:lang w:val="en-GB"/>
+        </w:rPr>
+        <w:t xml:space="preserve">: </w:t>
+      </w:r>
+      <w:proofErr w:type="spellStart"/>
+      <w:r>
+        <w:rPr>
+          <w:lang w:val="en-GB"/>
+        </w:rPr>
+        <w:t>ElementRef</w:t>
+      </w:r>
+      <w:proofErr w:type="spellEnd"/>
+      <w:r>
+        <w:rPr>
+          <w:lang w:val="en-GB"/>
+        </w:rPr>
+        <w:t xml:space="preserve"> in component</w:t>
+      </w:r>
+    </w:p>
+    <w:p>
+      <w:pPr>
+        <w:pStyle w:val="Odsekzoznamu"/>
+        <w:numPr>
+          <w:ilvl w:val="0"/>
+          <w:numId w:val="10"/>
+        </w:numPr>
+        <w:rPr>
+          <w:lang w:val="en-GB"/>
+        </w:rPr>
+      </w:pPr>
+      <w:r>
+        <w:rPr>
+          <w:lang w:val="en-GB"/>
+        </w:rPr>
+        <w:t xml:space="preserve">And you can use it by: </w:t>
+      </w:r>
+      <w:proofErr w:type="spellStart"/>
+      <w:proofErr w:type="gramStart"/>
+      <w:r>
+        <w:rPr>
+          <w:lang w:val="en-GB"/>
+        </w:rPr>
+        <w:t>this.serverContentInput.nativeElement</w:t>
+      </w:r>
+      <w:proofErr w:type="gramEnd"/>
+      <w:r>
+        <w:rPr>
+          <w:lang w:val="en-GB"/>
+        </w:rPr>
+        <w:t>.value</w:t>
+      </w:r>
+      <w:proofErr w:type="spellEnd"/>
+    </w:p>
+    <w:p>
+      <w:pPr>
+        <w:pStyle w:val="Odsekzoznamu"/>
+        <w:numPr>
+          <w:ilvl w:val="0"/>
+          <w:numId w:val="10"/>
+        </w:numPr>
+        <w:rPr>
+          <w:lang w:val="en-GB"/>
+        </w:rPr>
+      </w:pPr>
+      <w:r>
+        <w:rPr>
+          <w:lang w:val="en-GB"/>
+        </w:rPr>
+        <w:t xml:space="preserve">You should not change element like this </w:t>
+      </w:r>
+    </w:p>
+    <w:p>
+      <w:pPr>
+        <w:rPr>
+          <w:lang w:val="en-GB"/>
+        </w:rPr>
+      </w:pPr>
+    </w:p>
+    <w:p>
+      <w:pPr>
+        <w:rPr>
+          <w:lang w:val="en-GB"/>
+        </w:rPr>
+      </w:pPr>
+      <w:proofErr w:type="spellStart"/>
+      <w:r>
+        <w:rPr>
+          <w:lang w:val="en-GB"/>
+        </w:rPr>
+        <w:t>ngContent</w:t>
+      </w:r>
+      <w:proofErr w:type="spellEnd"/>
+      <w:r>
+        <w:rPr>
+          <w:lang w:val="en-GB"/>
+        </w:rPr>
+        <w:t xml:space="preserve">: </w:t>
+      </w:r>
+    </w:p>
+    <w:p>
+      <w:pPr>
+        <w:pStyle w:val="Odsekzoznamu"/>
+        <w:numPr>
+          <w:ilvl w:val="0"/>
+          <w:numId w:val="10"/>
+        </w:numPr>
+        <w:rPr>
+          <w:lang w:val="en-GB"/>
+        </w:rPr>
+      </w:pPr>
+      <w:r>
+        <w:rPr>
+          <w:lang w:val="en-GB"/>
+        </w:rPr>
+        <w:t xml:space="preserve">&lt;ng-content&gt; </w:t>
+      </w:r>
+    </w:p>
+    <w:p>
+      <w:pPr>
+        <w:pStyle w:val="Odsekzoznamu"/>
+        <w:numPr>
+          <w:ilvl w:val="0"/>
+          <w:numId w:val="10"/>
+        </w:numPr>
+        <w:rPr>
+          <w:lang w:val="en-GB"/>
+        </w:rPr>
+      </w:pPr>
+      <w:r>
+        <w:rPr>
+          <w:lang w:val="en-GB"/>
+        </w:rPr>
+        <w:t>Check content of element</w:t>
+      </w:r>
+    </w:p>
+    <w:p>
+      <w:pPr>
+        <w:rPr>
+          <w:lang w:val="en-GB"/>
+        </w:rPr>
+      </w:pPr>
+    </w:p>
+    <w:p>
+      <w:pPr>
+        <w:rPr>
+          <w:b/>
+          <w:lang w:val="en-GB"/>
+        </w:rPr>
+      </w:pPr>
+      <w:r>
+        <w:rPr>
+          <w:b/>
+          <w:lang w:val="en-GB"/>
+        </w:rPr>
+        <w:t>Component Lifecycle</w:t>
+      </w:r>
+    </w:p>
+    <w:p>
+      <w:pPr>
+        <w:pStyle w:val="Odsekzoznamu"/>
+        <w:numPr>
+          <w:ilvl w:val="0"/>
+          <w:numId w:val="10"/>
+        </w:numPr>
+        <w:rPr>
+          <w:lang w:val="en-GB"/>
+        </w:rPr>
+      </w:pPr>
+      <w:proofErr w:type="spellStart"/>
+      <w:r>
+        <w:rPr>
+          <w:b/>
+          <w:lang w:val="en-GB"/>
+        </w:rPr>
+        <w:t>ngOnInit</w:t>
+      </w:r>
+      <w:proofErr w:type="spellEnd"/>
+      <w:r>
+        <w:rPr>
+          <w:lang w:val="en-GB"/>
+        </w:rPr>
+        <w:t xml:space="preserve"> – lifecycle hook</w:t>
+      </w:r>
+      <w:r>
+        <w:rPr>
+          <w:lang w:val="en-GB"/>
+        </w:rPr>
+        <w:t xml:space="preserve"> – called one when the component is </w:t>
+      </w:r>
+      <w:proofErr w:type="gramStart"/>
+      <w:r>
+        <w:rPr>
+          <w:lang w:val="en-GB"/>
+        </w:rPr>
+        <w:t>initialized ,</w:t>
+      </w:r>
+      <w:proofErr w:type="gramEnd"/>
+      <w:r>
+        <w:rPr>
+          <w:lang w:val="en-GB"/>
+        </w:rPr>
+        <w:t xml:space="preserve"> run after the constructor, when object is created</w:t>
+      </w:r>
+    </w:p>
+    <w:p>
+      <w:pPr>
+        <w:pStyle w:val="Odsekzoznamu"/>
+        <w:numPr>
+          <w:ilvl w:val="0"/>
+          <w:numId w:val="10"/>
+        </w:numPr>
+        <w:rPr>
+          <w:lang w:val="en-GB"/>
+        </w:rPr>
+      </w:pPr>
+      <w:proofErr w:type="spellStart"/>
+      <w:r>
+        <w:rPr>
+          <w:b/>
+          <w:lang w:val="en-GB"/>
+        </w:rPr>
+        <w:t>ngOnChanges</w:t>
+      </w:r>
+      <w:proofErr w:type="spellEnd"/>
+      <w:r>
+        <w:rPr>
+          <w:lang w:val="en-GB"/>
+        </w:rPr>
+        <w:t xml:space="preserve"> – called after a bound input property changes – </w:t>
+      </w:r>
+      <w:proofErr w:type="spellStart"/>
+      <w:r>
+        <w:rPr>
+          <w:lang w:val="en-GB"/>
+        </w:rPr>
+        <w:t>everytime</w:t>
+      </w:r>
+      <w:proofErr w:type="spellEnd"/>
+      <w:r>
+        <w:rPr>
+          <w:lang w:val="en-GB"/>
+        </w:rPr>
+        <w:t xml:space="preserve"> </w:t>
+      </w:r>
+      <w:r>
+        <w:rPr>
+          <w:lang w:val="en-GB"/>
+        </w:rPr>
+        <w:t xml:space="preserve">when something </w:t>
+      </w:r>
+      <w:proofErr w:type="spellStart"/>
+      <w:r>
+        <w:rPr>
+          <w:lang w:val="en-GB"/>
+        </w:rPr>
+        <w:t>chang</w:t>
+      </w:r>
+      <w:proofErr w:type="spellEnd"/>
+      <w:r>
+        <w:rPr>
+          <w:lang w:val="en-GB"/>
+        </w:rPr>
+        <w:t xml:space="preserve">, called before </w:t>
+      </w:r>
+      <w:proofErr w:type="spellStart"/>
+      <w:r>
+        <w:rPr>
+          <w:lang w:val="en-GB"/>
+        </w:rPr>
+        <w:t>ngoninit</w:t>
+      </w:r>
+      <w:proofErr w:type="spellEnd"/>
+    </w:p>
+    <w:p>
+      <w:pPr>
+        <w:pStyle w:val="Odsekzoznamu"/>
+        <w:numPr>
+          <w:ilvl w:val="1"/>
+          <w:numId w:val="10"/>
+        </w:numPr>
+        <w:rPr>
+          <w:lang w:val="en-GB"/>
+        </w:rPr>
+      </w:pPr>
+      <w:r>
+        <w:rPr>
+          <w:b/>
+          <w:lang w:val="en-GB"/>
+        </w:rPr>
+        <w:t>Changes</w:t>
+      </w:r>
+      <w:r>
+        <w:rPr>
+          <w:lang w:val="en-GB"/>
+        </w:rPr>
+        <w:t>:</w:t>
+      </w:r>
+      <w:r>
+        <w:rPr>
+          <w:lang w:val="en-GB"/>
+        </w:rPr>
+        <w:t xml:space="preserve"> </w:t>
+      </w:r>
+      <w:proofErr w:type="spellStart"/>
+      <w:r>
+        <w:rPr>
+          <w:lang w:val="en-GB"/>
+        </w:rPr>
+        <w:t>firstChange</w:t>
+      </w:r>
+      <w:proofErr w:type="spellEnd"/>
+      <w:r>
+        <w:rPr>
+          <w:lang w:val="en-GB"/>
+        </w:rPr>
+        <w:t xml:space="preserve"> if it is after load page, </w:t>
+      </w:r>
+      <w:proofErr w:type="spellStart"/>
+      <w:r>
+        <w:rPr>
+          <w:lang w:val="en-GB"/>
+        </w:rPr>
+        <w:t>previousValue</w:t>
+      </w:r>
+      <w:proofErr w:type="spellEnd"/>
+    </w:p>
+    <w:p>
+      <w:pPr>
+        <w:pStyle w:val="Odsekzoznamu"/>
+        <w:numPr>
+          <w:ilvl w:val="0"/>
+          <w:numId w:val="10"/>
+        </w:numPr>
+        <w:rPr>
+          <w:lang w:val="en-GB"/>
+        </w:rPr>
+      </w:pPr>
+      <w:proofErr w:type="spellStart"/>
+      <w:r>
+        <w:rPr>
+          <w:b/>
+          <w:lang w:val="en-GB"/>
+        </w:rPr>
+        <w:t>ngDoCheck</w:t>
+      </w:r>
+      <w:proofErr w:type="spellEnd"/>
+      <w:r>
+        <w:rPr>
+          <w:lang w:val="en-GB"/>
+        </w:rPr>
+        <w:t xml:space="preserve"> – called with each event – so not only after changes but also after some click, called during every change detection run, something </w:t>
+      </w:r>
+      <w:proofErr w:type="gramStart"/>
+      <w:r>
+        <w:rPr>
+          <w:lang w:val="en-GB"/>
+        </w:rPr>
+        <w:t>change</w:t>
+      </w:r>
+      <w:proofErr w:type="gramEnd"/>
+      <w:r>
+        <w:rPr>
+          <w:lang w:val="en-GB"/>
+        </w:rPr>
+        <w:t xml:space="preserve"> inside component, change something in template, value for example, every check that angular do </w:t>
+      </w:r>
+    </w:p>
+    <w:p>
+      <w:pPr>
+        <w:pStyle w:val="Odsekzoznamu"/>
+        <w:numPr>
+          <w:ilvl w:val="0"/>
+          <w:numId w:val="10"/>
+        </w:numPr>
+        <w:rPr>
+          <w:b/>
+          <w:lang w:val="en-GB"/>
+        </w:rPr>
+      </w:pPr>
+      <w:proofErr w:type="spellStart"/>
+      <w:r>
+        <w:rPr>
+          <w:b/>
+          <w:lang w:val="en-GB"/>
+        </w:rPr>
+        <w:t>ngAfterContentInit</w:t>
+      </w:r>
+      <w:proofErr w:type="spellEnd"/>
+      <w:r>
+        <w:rPr>
+          <w:b/>
+          <w:lang w:val="en-GB"/>
+        </w:rPr>
+        <w:t xml:space="preserve"> </w:t>
+      </w:r>
+      <w:r>
+        <w:rPr>
+          <w:lang w:val="en-GB"/>
+        </w:rPr>
+        <w:t xml:space="preserve">– Called after content – ng-content – has been projected into view, when view of parent component is </w:t>
+      </w:r>
+      <w:proofErr w:type="spellStart"/>
+      <w:r>
+        <w:rPr>
+          <w:lang w:val="en-GB"/>
+        </w:rPr>
+        <w:t>initiliazed</w:t>
+      </w:r>
+      <w:proofErr w:type="spellEnd"/>
+      <w:r>
+        <w:rPr>
+          <w:lang w:val="en-GB"/>
+        </w:rPr>
+        <w:t xml:space="preserve"> </w:t>
+      </w:r>
+    </w:p>
+    <w:p>
+      <w:pPr>
+        <w:pStyle w:val="Odsekzoznamu"/>
+        <w:numPr>
+          <w:ilvl w:val="0"/>
+          <w:numId w:val="10"/>
+        </w:numPr>
+        <w:rPr>
+          <w:b/>
+          <w:lang w:val="en-GB"/>
+        </w:rPr>
+      </w:pPr>
+      <w:proofErr w:type="spellStart"/>
+      <w:r>
+        <w:rPr>
+          <w:b/>
+          <w:lang w:val="en-GB"/>
+        </w:rPr>
+        <w:t>ngAfterContentChecked</w:t>
+      </w:r>
+      <w:proofErr w:type="spellEnd"/>
+      <w:r>
+        <w:rPr>
+          <w:b/>
+          <w:lang w:val="en-GB"/>
+        </w:rPr>
+        <w:t xml:space="preserve"> – </w:t>
+      </w:r>
+      <w:r>
+        <w:rPr>
+          <w:lang w:val="en-GB"/>
+        </w:rPr>
+        <w:t>called every time the projected content has been checked</w:t>
+      </w:r>
+      <w:r>
+        <w:rPr>
+          <w:lang w:val="en-GB"/>
+        </w:rPr>
+        <w:t>, change detection</w:t>
+      </w:r>
+    </w:p>
+    <w:p>
+      <w:pPr>
+        <w:pStyle w:val="Odsekzoznamu"/>
+        <w:numPr>
+          <w:ilvl w:val="0"/>
+          <w:numId w:val="10"/>
+        </w:numPr>
+        <w:rPr>
+          <w:b/>
+          <w:lang w:val="en-GB"/>
+        </w:rPr>
+      </w:pPr>
+      <w:proofErr w:type="spellStart"/>
+      <w:r>
+        <w:rPr>
+          <w:b/>
+          <w:lang w:val="en-GB"/>
+        </w:rPr>
+        <w:t>ngAfterViewInit</w:t>
+      </w:r>
+      <w:proofErr w:type="spellEnd"/>
+      <w:r>
+        <w:rPr>
+          <w:b/>
+          <w:lang w:val="en-GB"/>
+        </w:rPr>
+        <w:t xml:space="preserve"> – </w:t>
+      </w:r>
+      <w:r>
+        <w:rPr>
+          <w:lang w:val="en-GB"/>
+        </w:rPr>
+        <w:t>when view our own component has been finished initializing, view was rendered</w:t>
+      </w:r>
+      <w:r>
+        <w:rPr>
+          <w:lang w:val="en-GB"/>
+        </w:rPr>
+        <w:t xml:space="preserve">, is called after </w:t>
+      </w:r>
+      <w:proofErr w:type="spellStart"/>
+      <w:r>
+        <w:rPr>
+          <w:lang w:val="en-GB"/>
+        </w:rPr>
+        <w:t>ngOnInit</w:t>
+      </w:r>
+      <w:proofErr w:type="spellEnd"/>
+      <w:r>
+        <w:rPr>
+          <w:lang w:val="en-GB"/>
+        </w:rPr>
+        <w:t xml:space="preserve"> and </w:t>
+      </w:r>
+      <w:proofErr w:type="spellStart"/>
+      <w:r>
+        <w:rPr>
+          <w:lang w:val="en-GB"/>
+        </w:rPr>
+        <w:t>ngDoCheck</w:t>
+      </w:r>
+      <w:proofErr w:type="spellEnd"/>
+      <w:r>
+        <w:rPr>
+          <w:lang w:val="en-GB"/>
+        </w:rPr>
+        <w:t>, and is called only once</w:t>
+      </w:r>
+    </w:p>
+    <w:p>
+      <w:pPr>
+        <w:pStyle w:val="Odsekzoznamu"/>
+        <w:numPr>
+          <w:ilvl w:val="0"/>
+          <w:numId w:val="10"/>
+        </w:numPr>
+        <w:rPr>
+          <w:b/>
+          <w:lang w:val="en-GB"/>
+        </w:rPr>
+      </w:pPr>
+      <w:proofErr w:type="spellStart"/>
+      <w:r>
+        <w:rPr>
+          <w:b/>
+          <w:lang w:val="en-GB"/>
+        </w:rPr>
+        <w:t>ngAfterViewChecked</w:t>
+      </w:r>
+      <w:proofErr w:type="spellEnd"/>
+      <w:r>
+        <w:rPr>
+          <w:b/>
+          <w:lang w:val="en-GB"/>
+        </w:rPr>
+        <w:t xml:space="preserve"> –</w:t>
+      </w:r>
+      <w:r>
+        <w:rPr>
+          <w:lang w:val="en-GB"/>
+        </w:rPr>
+        <w:t xml:space="preserve"> Called every time the view (and child views) have been checked once we are sure all changes were done or </w:t>
+      </w:r>
+      <w:proofErr w:type="spellStart"/>
+      <w:proofErr w:type="gramStart"/>
+      <w:r>
+        <w:rPr>
+          <w:lang w:val="en-GB"/>
+        </w:rPr>
+        <w:t>non changes</w:t>
+      </w:r>
+      <w:proofErr w:type="spellEnd"/>
+      <w:proofErr w:type="gramEnd"/>
+      <w:r>
+        <w:rPr>
+          <w:lang w:val="en-GB"/>
+        </w:rPr>
+        <w:t xml:space="preserve"> were detect by angular</w:t>
+      </w:r>
+      <w:r>
+        <w:rPr>
+          <w:lang w:val="en-GB"/>
+        </w:rPr>
+        <w:t xml:space="preserve">, after </w:t>
+      </w:r>
+      <w:proofErr w:type="spellStart"/>
+      <w:r>
+        <w:rPr>
+          <w:lang w:val="en-GB"/>
+        </w:rPr>
+        <w:t>docheck</w:t>
+      </w:r>
+      <w:proofErr w:type="spellEnd"/>
+      <w:r>
+        <w:rPr>
+          <w:lang w:val="en-GB"/>
+        </w:rPr>
+        <w:t xml:space="preserve">- after each change detection cycle </w:t>
+      </w:r>
+    </w:p>
+    <w:p>
+      <w:pPr>
+        <w:pStyle w:val="Odsekzoznamu"/>
+        <w:numPr>
+          <w:ilvl w:val="0"/>
+          <w:numId w:val="10"/>
+        </w:numPr>
+        <w:rPr>
+          <w:b/>
+          <w:lang w:val="en-GB"/>
+        </w:rPr>
+      </w:pPr>
+      <w:proofErr w:type="spellStart"/>
+      <w:r>
+        <w:rPr>
+          <w:b/>
+          <w:lang w:val="en-GB"/>
+        </w:rPr>
+        <w:t>ngOnDestroy</w:t>
+      </w:r>
+      <w:proofErr w:type="spellEnd"/>
+      <w:r>
+        <w:rPr>
+          <w:b/>
+          <w:lang w:val="en-GB"/>
+        </w:rPr>
+        <w:t xml:space="preserve"> –</w:t>
+      </w:r>
+      <w:r>
+        <w:rPr>
+          <w:lang w:val="en-GB"/>
+        </w:rPr>
+        <w:t xml:space="preserve"> Called once the component is about to be destroyed</w:t>
+      </w:r>
+    </w:p>
+    <w:p>
+      <w:pPr>
+        <w:rPr>
+          <w:b/>
+          <w:lang w:val="en-GB"/>
+        </w:rPr>
+      </w:pPr>
+    </w:p>
+    <w:p>
+      <w:pPr>
+        <w:rPr>
+          <w:b/>
+          <w:lang w:val="en-GB"/>
+        </w:rPr>
+      </w:pPr>
+      <w:proofErr w:type="spellStart"/>
+      <w:r>
+        <w:rPr>
+          <w:b/>
+          <w:lang w:val="en-GB"/>
+        </w:rPr>
+        <w:t>ContentChild</w:t>
+      </w:r>
+      <w:proofErr w:type="spellEnd"/>
+    </w:p>
+    <w:p>
+      <w:pPr>
+        <w:rPr>
+          <w:b/>
+          <w:lang w:val="en-GB"/>
+        </w:rPr>
+      </w:pPr>
+    </w:p>
+    <w:p>
+      <w:pPr>
+        <w:rPr>
+          <w:b/>
+          <w:lang w:val="en-GB"/>
+        </w:rPr>
+      </w:pPr>
+    </w:p>
+    <w:p>
+      <w:pPr>
+        <w:rPr>
+          <w:b/>
+          <w:lang w:val="en-GB"/>
+        </w:rPr>
+      </w:pPr>
+    </w:p>
+    <w:p>
+      <w:pPr>
+        <w:pStyle w:val="Nadpis1"/>
+        <w:rPr>
+          <w:lang w:val="en-GB"/>
+        </w:rPr>
+      </w:pPr>
+    </w:p>
+    <w:p>
+      <w:pPr>
+        <w:rPr>
+          <w:lang w:val="en-GB"/>
+        </w:rPr>
+      </w:pPr>
+    </w:p>
+    <w:p>
+      <w:pPr>
+        <w:rPr>
+          <w:lang w:val="en-GB"/>
+        </w:rPr>
+      </w:pPr>
+    </w:p>
+    <w:p>
+      <w:pPr>
+        <w:rPr>
+          <w:lang w:val="en-GB"/>
+        </w:rPr>
+      </w:pPr>
+    </w:p>
+    <w:p>
+      <w:pPr>
+        <w:rPr>
+          <w:lang w:val="en-GB"/>
+        </w:rPr>
+      </w:pPr>
+    </w:p>
+    <w:p>
+      <w:pPr>
+        <w:rPr>
+          <w:lang w:val="en-GB"/>
+        </w:rPr>
+      </w:pPr>
+    </w:p>
+    <w:p>
+      <w:pPr>
+        <w:rPr>
+          <w:lang w:val="en-GB"/>
+        </w:rPr>
+      </w:pPr>
+    </w:p>
+    <w:p>
+      <w:pPr>
+        <w:rPr>
+          <w:lang w:val="en-GB"/>
+        </w:rPr>
+      </w:pPr>
+    </w:p>
+    <w:p>
+      <w:pPr>
+        <w:rPr>
+          <w:lang w:val="en-GB"/>
+        </w:rPr>
+      </w:pPr>
+    </w:p>
+    <w:p>
+      <w:pPr>
+        <w:pStyle w:val="Nadpis1"/>
+        <w:rPr>
+          <w:lang w:val="en-GB"/>
+        </w:rPr>
+      </w:pPr>
+      <w:r>
+        <w:rPr>
+          <w:lang w:val="en-GB"/>
+        </w:rPr>
+        <w:lastRenderedPageBreak/>
+        <w:t xml:space="preserve">Navigation with </w:t>
+      </w:r>
+      <w:proofErr w:type="spellStart"/>
+      <w:r>
+        <w:rPr>
+          <w:lang w:val="en-GB"/>
+        </w:rPr>
+        <w:t>ngIf</w:t>
+      </w:r>
+      <w:proofErr w:type="spellEnd"/>
+    </w:p>
+    <w:p>
+      <w:pPr>
+        <w:rPr>
+          <w:b/>
+          <w:lang w:val="en-GB"/>
+        </w:rPr>
+      </w:pPr>
+    </w:p>
+    <w:p>
+      <w:pPr>
+        <w:rPr>
+          <w:b/>
+          <w:lang w:val="en-GB"/>
+        </w:rPr>
+      </w:pPr>
+      <w:r>
+        <w:rPr>
+          <w:b/>
+          <w:lang w:val="en-GB"/>
+        </w:rPr>
+        <w:t xml:space="preserve">app.component.html: </w:t>
+      </w:r>
+    </w:p>
+    <w:p>
+      <w:pPr>
+        <w:rPr>
+          <w:b/>
+          <w:lang w:val="en-GB"/>
+        </w:rPr>
+      </w:pPr>
+    </w:p>
+    <w:p>
+      <w:pPr>
+        <w:rPr>
+          <w:lang w:val="en-GB"/>
+        </w:rPr>
+      </w:pPr>
+      <w:r>
+        <w:rPr>
+          <w:lang w:val="en-GB"/>
+        </w:rPr>
+        <w:t>&lt;app-recipes *</w:t>
+      </w:r>
+      <w:proofErr w:type="spellStart"/>
+      <w:r>
+        <w:rPr>
+          <w:lang w:val="en-GB"/>
+        </w:rPr>
+        <w:t>ngIf</w:t>
+      </w:r>
+      <w:proofErr w:type="spellEnd"/>
+      <w:r>
+        <w:rPr>
+          <w:lang w:val="en-GB"/>
+        </w:rPr>
+        <w:t>="</w:t>
+      </w:r>
+      <w:proofErr w:type="spellStart"/>
+      <w:r>
+        <w:rPr>
+          <w:lang w:val="en-GB"/>
+        </w:rPr>
+        <w:t>loadedFeature</w:t>
+      </w:r>
+      <w:proofErr w:type="spellEnd"/>
+      <w:r>
+        <w:rPr>
+          <w:lang w:val="en-GB"/>
+        </w:rPr>
+        <w:t xml:space="preserve"> === 'recipe'" &gt;&lt;/app-recipes&gt;</w:t>
+      </w:r>
+    </w:p>
+    <w:p>
+      <w:pPr>
+        <w:rPr>
+          <w:lang w:val="en-GB"/>
+        </w:rPr>
+      </w:pPr>
+      <w:r>
+        <w:rPr>
+          <w:lang w:val="en-GB"/>
+        </w:rPr>
+        <w:t xml:space="preserve"> &lt;app-shopping-list *</w:t>
+      </w:r>
+      <w:proofErr w:type="spellStart"/>
+      <w:r>
+        <w:rPr>
+          <w:lang w:val="en-GB"/>
+        </w:rPr>
+        <w:t>ngIf</w:t>
+      </w:r>
+      <w:proofErr w:type="spellEnd"/>
+      <w:r>
+        <w:rPr>
+          <w:lang w:val="en-GB"/>
+        </w:rPr>
+        <w:t>="</w:t>
+      </w:r>
+      <w:proofErr w:type="spellStart"/>
+      <w:r>
+        <w:rPr>
+          <w:lang w:val="en-GB"/>
+        </w:rPr>
+        <w:t>loadedFeature</w:t>
+      </w:r>
+      <w:proofErr w:type="spellEnd"/>
+      <w:r>
+        <w:rPr>
+          <w:lang w:val="en-GB"/>
+        </w:rPr>
+        <w:t xml:space="preserve"> === 'shopping-list'"&gt;&lt;/app-shopping-list&gt;</w:t>
+      </w:r>
+    </w:p>
+    <w:p>
+      <w:pPr>
+        <w:rPr>
+          <w:lang w:val="en-GB"/>
+        </w:rPr>
+      </w:pPr>
+    </w:p>
+    <w:p>
+      <w:pPr>
+        <w:rPr>
+          <w:b/>
+          <w:lang w:val="en-GB"/>
+        </w:rPr>
+      </w:pPr>
+      <w:proofErr w:type="spellStart"/>
+      <w:proofErr w:type="gramStart"/>
+      <w:r>
+        <w:rPr>
+          <w:b/>
+          <w:lang w:val="en-GB"/>
+        </w:rPr>
+        <w:t>app.component</w:t>
+      </w:r>
+      <w:proofErr w:type="gramEnd"/>
+      <w:r>
+        <w:rPr>
+          <w:b/>
+          <w:lang w:val="en-GB"/>
+        </w:rPr>
+        <w:t>.ts</w:t>
+      </w:r>
+      <w:proofErr w:type="spellEnd"/>
+    </w:p>
+    <w:p>
+      <w:pPr>
+        <w:rPr>
+          <w:b/>
+          <w:lang w:val="en-GB"/>
+        </w:rPr>
+      </w:pPr>
+    </w:p>
+    <w:p>
+      <w:pPr>
+        <w:rPr>
+          <w:lang w:val="en-GB"/>
+        </w:rPr>
+      </w:pPr>
+      <w:proofErr w:type="spellStart"/>
+      <w:r>
+        <w:rPr>
+          <w:lang w:val="en-GB"/>
+        </w:rPr>
+        <w:t>loadedFeature</w:t>
+      </w:r>
+      <w:proofErr w:type="spellEnd"/>
+      <w:r>
+        <w:rPr>
+          <w:lang w:val="en-GB"/>
+        </w:rPr>
+        <w:t xml:space="preserve"> = 'recipe';</w:t>
+      </w:r>
+    </w:p>
+    <w:p>
+      <w:pPr>
+        <w:rPr>
+          <w:lang w:val="en-GB"/>
+        </w:rPr>
+      </w:pPr>
+    </w:p>
+    <w:p>
+      <w:pPr>
+        <w:rPr>
+          <w:lang w:val="en-GB"/>
+        </w:rPr>
+      </w:pPr>
+      <w:r>
+        <w:rPr>
+          <w:lang w:val="en-GB"/>
+        </w:rPr>
+        <w:t xml:space="preserve">  </w:t>
+      </w:r>
+      <w:proofErr w:type="spellStart"/>
+      <w:proofErr w:type="gramStart"/>
+      <w:r>
+        <w:rPr>
+          <w:lang w:val="en-GB"/>
+        </w:rPr>
+        <w:t>onNavigate</w:t>
+      </w:r>
+      <w:proofErr w:type="spellEnd"/>
+      <w:r>
+        <w:rPr>
+          <w:lang w:val="en-GB"/>
+        </w:rPr>
+        <w:t>(</w:t>
+      </w:r>
+      <w:proofErr w:type="gramEnd"/>
+      <w:r>
+        <w:rPr>
+          <w:lang w:val="en-GB"/>
+        </w:rPr>
+        <w:t>feature: string) {</w:t>
+      </w:r>
+    </w:p>
+    <w:p>
+      <w:pPr>
+        <w:rPr>
+          <w:lang w:val="en-GB"/>
+        </w:rPr>
+      </w:pPr>
+      <w:r>
+        <w:rPr>
+          <w:lang w:val="en-GB"/>
+        </w:rPr>
+        <w:t xml:space="preserve">    </w:t>
+      </w:r>
+      <w:proofErr w:type="spellStart"/>
+      <w:proofErr w:type="gramStart"/>
+      <w:r>
+        <w:rPr>
+          <w:lang w:val="en-GB"/>
+        </w:rPr>
+        <w:t>this.loadedFeature</w:t>
+      </w:r>
+      <w:proofErr w:type="spellEnd"/>
+      <w:proofErr w:type="gramEnd"/>
+      <w:r>
+        <w:rPr>
+          <w:lang w:val="en-GB"/>
+        </w:rPr>
+        <w:t xml:space="preserve"> = feature;</w:t>
+      </w:r>
+    </w:p>
+    <w:p>
+      <w:pPr>
+        <w:rPr>
+          <w:lang w:val="en-GB"/>
+        </w:rPr>
+      </w:pPr>
+      <w:r>
+        <w:rPr>
+          <w:lang w:val="en-GB"/>
+        </w:rPr>
+        <w:t xml:space="preserve">  }</w:t>
+      </w:r>
+    </w:p>
+    <w:p>
+      <w:pPr>
+        <w:rPr>
+          <w:lang w:val="en-GB"/>
+        </w:rPr>
+      </w:pPr>
+    </w:p>
+    <w:p>
+      <w:pPr>
+        <w:rPr>
+          <w:b/>
+          <w:lang w:val="en-GB"/>
+        </w:rPr>
+      </w:pPr>
+      <w:proofErr w:type="spellStart"/>
+      <w:proofErr w:type="gramStart"/>
+      <w:r>
+        <w:rPr>
+          <w:b/>
+          <w:lang w:val="en-GB"/>
+        </w:rPr>
+        <w:t>header.component</w:t>
+      </w:r>
+      <w:proofErr w:type="gramEnd"/>
+      <w:r>
+        <w:rPr>
+          <w:b/>
+          <w:lang w:val="en-GB"/>
+        </w:rPr>
+        <w:t>.ts</w:t>
+      </w:r>
+      <w:proofErr w:type="spellEnd"/>
+    </w:p>
+    <w:p>
+      <w:pPr>
+        <w:rPr>
+          <w:lang w:val="en-GB"/>
+        </w:rPr>
+      </w:pPr>
+    </w:p>
+    <w:p>
+      <w:pPr>
+        <w:rPr>
+          <w:lang w:val="en-GB"/>
+        </w:rPr>
+      </w:pPr>
+      <w:r>
+        <w:rPr>
+          <w:lang w:val="en-GB"/>
+        </w:rPr>
+        <w:t>@</w:t>
+      </w:r>
+      <w:proofErr w:type="gramStart"/>
+      <w:r>
+        <w:rPr>
+          <w:lang w:val="en-GB"/>
+        </w:rPr>
+        <w:t>Output(</w:t>
+      </w:r>
+      <w:proofErr w:type="gramEnd"/>
+      <w:r>
+        <w:rPr>
+          <w:lang w:val="en-GB"/>
+        </w:rPr>
+        <w:t xml:space="preserve">) </w:t>
+      </w:r>
+      <w:proofErr w:type="spellStart"/>
+      <w:r>
+        <w:rPr>
+          <w:lang w:val="en-GB"/>
+        </w:rPr>
+        <w:t>featureSelected</w:t>
+      </w:r>
+      <w:proofErr w:type="spellEnd"/>
+      <w:r>
+        <w:rPr>
+          <w:lang w:val="en-GB"/>
+        </w:rPr>
+        <w:t xml:space="preserve"> = new </w:t>
+      </w:r>
+      <w:proofErr w:type="spellStart"/>
+      <w:r>
+        <w:rPr>
+          <w:lang w:val="en-GB"/>
+        </w:rPr>
+        <w:t>EventEmitter</w:t>
+      </w:r>
+      <w:proofErr w:type="spellEnd"/>
+      <w:r>
+        <w:rPr>
+          <w:lang w:val="en-GB"/>
+        </w:rPr>
+        <w:t>&lt;string&gt;();</w:t>
+      </w:r>
+    </w:p>
+    <w:p>
+      <w:pPr>
+        <w:rPr>
+          <w:lang w:val="en-GB"/>
+        </w:rPr>
+      </w:pPr>
+    </w:p>
+    <w:p>
+      <w:pPr>
+        <w:rPr>
+          <w:lang w:val="en-GB"/>
+        </w:rPr>
+      </w:pPr>
+      <w:r>
+        <w:rPr>
+          <w:lang w:val="en-GB"/>
+        </w:rPr>
+        <w:t xml:space="preserve">  </w:t>
+      </w:r>
+      <w:proofErr w:type="spellStart"/>
+      <w:proofErr w:type="gramStart"/>
+      <w:r>
+        <w:rPr>
+          <w:lang w:val="en-GB"/>
+        </w:rPr>
+        <w:t>onSelect</w:t>
+      </w:r>
+      <w:proofErr w:type="spellEnd"/>
+      <w:r>
+        <w:rPr>
+          <w:lang w:val="en-GB"/>
+        </w:rPr>
+        <w:t>(</w:t>
+      </w:r>
+      <w:proofErr w:type="gramEnd"/>
+      <w:r>
+        <w:rPr>
+          <w:lang w:val="en-GB"/>
+        </w:rPr>
+        <w:t>feature: string) {</w:t>
+      </w:r>
+    </w:p>
+    <w:p>
+      <w:pPr>
+        <w:rPr>
+          <w:lang w:val="en-GB"/>
+        </w:rPr>
+      </w:pPr>
+      <w:r>
+        <w:rPr>
+          <w:lang w:val="en-GB"/>
+        </w:rPr>
+        <w:t xml:space="preserve">    </w:t>
+      </w:r>
+      <w:proofErr w:type="spellStart"/>
+      <w:proofErr w:type="gramStart"/>
+      <w:r>
+        <w:rPr>
+          <w:lang w:val="en-GB"/>
+        </w:rPr>
+        <w:t>this.featureSelected.emit</w:t>
+      </w:r>
+      <w:proofErr w:type="spellEnd"/>
+      <w:proofErr w:type="gramEnd"/>
+      <w:r>
+        <w:rPr>
+          <w:lang w:val="en-GB"/>
+        </w:rPr>
+        <w:t>(feature);</w:t>
+      </w:r>
+    </w:p>
+    <w:p>
+      <w:pPr>
+        <w:rPr>
+          <w:lang w:val="en-GB"/>
+        </w:rPr>
+      </w:pPr>
+      <w:r>
+        <w:rPr>
+          <w:lang w:val="en-GB"/>
+        </w:rPr>
+        <w:t xml:space="preserve">  }</w:t>
+      </w:r>
+    </w:p>
+    <w:p>
+      <w:pPr>
+        <w:rPr>
+          <w:lang w:val="en-GB"/>
+        </w:rPr>
+      </w:pPr>
+    </w:p>
+    <w:p>
+      <w:pPr>
+        <w:rPr>
+          <w:b/>
+          <w:lang w:val="en-GB"/>
+        </w:rPr>
+      </w:pPr>
+      <w:r>
+        <w:rPr>
+          <w:b/>
+          <w:lang w:val="en-GB"/>
+        </w:rPr>
+        <w:t>header.component.html</w:t>
+      </w:r>
+    </w:p>
+    <w:p>
+      <w:pPr>
+        <w:rPr>
+          <w:lang w:val="en-GB"/>
+        </w:rPr>
+      </w:pPr>
+    </w:p>
+    <w:p>
+      <w:pPr>
+        <w:rPr>
+          <w:lang w:val="en-GB"/>
+        </w:rPr>
+      </w:pPr>
+      <w:r>
+        <w:rPr>
+          <w:lang w:val="en-GB"/>
+        </w:rPr>
+        <w:t xml:space="preserve">&lt;li&gt;&lt;a </w:t>
+      </w:r>
+      <w:proofErr w:type="spellStart"/>
+      <w:r>
+        <w:rPr>
+          <w:lang w:val="en-GB"/>
+        </w:rPr>
+        <w:t>href</w:t>
+      </w:r>
+      <w:proofErr w:type="spellEnd"/>
+      <w:r>
+        <w:rPr>
+          <w:lang w:val="en-GB"/>
+        </w:rPr>
+        <w:t>="#" (click)="</w:t>
+      </w:r>
+      <w:proofErr w:type="spellStart"/>
+      <w:r>
+        <w:rPr>
+          <w:lang w:val="en-GB"/>
+        </w:rPr>
+        <w:t>onSelect</w:t>
+      </w:r>
+      <w:proofErr w:type="spellEnd"/>
+      <w:r>
+        <w:rPr>
+          <w:lang w:val="en-GB"/>
+        </w:rPr>
+        <w:t>('recipe')"&gt;Recipes&lt;/a&gt;&lt;/li&gt;</w:t>
+      </w:r>
+    </w:p>
+    <w:p>
+      <w:pPr>
+        <w:rPr>
+          <w:lang w:val="en-GB"/>
+        </w:rPr>
+      </w:pPr>
+      <w:r>
+        <w:rPr>
+          <w:lang w:val="en-GB"/>
+        </w:rPr>
+        <w:t xml:space="preserve">&lt;li&gt;&lt;a </w:t>
+      </w:r>
+      <w:proofErr w:type="spellStart"/>
+      <w:r>
+        <w:rPr>
+          <w:lang w:val="en-GB"/>
+        </w:rPr>
+        <w:t>href</w:t>
+      </w:r>
+      <w:proofErr w:type="spellEnd"/>
+      <w:r>
+        <w:rPr>
+          <w:lang w:val="en-GB"/>
+        </w:rPr>
+        <w:t>="#" (click)="</w:t>
+      </w:r>
+      <w:proofErr w:type="spellStart"/>
+      <w:r>
+        <w:rPr>
+          <w:lang w:val="en-GB"/>
+        </w:rPr>
+        <w:t>onSelect</w:t>
+      </w:r>
+      <w:proofErr w:type="spellEnd"/>
+      <w:r>
+        <w:rPr>
+          <w:lang w:val="en-GB"/>
+        </w:rPr>
+        <w:t>('shoppin</w:t>
+      </w:r>
+      <w:r>
+        <w:rPr>
+          <w:lang w:val="en-GB"/>
+        </w:rPr>
+        <w:t>g-list')"&gt;Shopping list&lt;/a&gt;&lt;/li&gt;</w:t>
+      </w:r>
+    </w:p>
+    <w:p>
+      <w:pPr>
+        <w:rPr>
+          <w:lang w:val="en-GB"/>
+        </w:rPr>
+      </w:pPr>
+    </w:p>
+    <w:p>
+      <w:pPr>
+        <w:rPr>
+          <w:lang w:val="en-GB"/>
+        </w:rPr>
+      </w:pPr>
+    </w:p>
+    <w:p>
+      <w:pPr>
+        <w:pStyle w:val="Nadpis1"/>
+        <w:rPr>
+          <w:lang w:val="en-GB"/>
+        </w:rPr>
+      </w:pPr>
+    </w:p>
+    <w:p>
+      <w:pPr>
+        <w:rPr>
+          <w:lang w:val="en-GB"/>
+        </w:rPr>
+      </w:pPr>
+    </w:p>
+    <w:p>
+      <w:pPr>
+        <w:rPr>
+          <w:lang w:val="en-GB"/>
+        </w:rPr>
+      </w:pPr>
+    </w:p>
+    <w:p>
+      <w:pPr>
+        <w:rPr>
+          <w:lang w:val="en-GB"/>
+        </w:rPr>
+      </w:pPr>
+    </w:p>
+    <w:p>
+      <w:pPr>
+        <w:rPr>
+          <w:lang w:val="en-GB"/>
+        </w:rPr>
+      </w:pPr>
+    </w:p>
+    <w:p>
+      <w:pPr>
+        <w:rPr>
+          <w:lang w:val="en-GB"/>
+        </w:rPr>
+      </w:pPr>
+    </w:p>
+    <w:p>
+      <w:pPr>
+        <w:rPr>
+          <w:lang w:val="en-GB"/>
+        </w:rPr>
+      </w:pPr>
+    </w:p>
+    <w:p>
+      <w:pPr>
+        <w:rPr>
+          <w:lang w:val="en-GB"/>
+        </w:rPr>
+      </w:pPr>
+    </w:p>
+    <w:p>
+      <w:pPr>
+        <w:rPr>
+          <w:lang w:val="en-GB"/>
+        </w:rPr>
+      </w:pPr>
+    </w:p>
+    <w:p>
+      <w:pPr>
+        <w:rPr>
+          <w:lang w:val="en-GB"/>
+        </w:rPr>
+      </w:pPr>
+    </w:p>
+    <w:p>
+      <w:pPr>
+        <w:rPr>
+          <w:lang w:val="en-GB"/>
+        </w:rPr>
+      </w:pPr>
+    </w:p>
+    <w:p>
+      <w:pPr>
+        <w:rPr>
+          <w:lang w:val="en-GB"/>
+        </w:rPr>
+      </w:pPr>
+    </w:p>
+    <w:p>
+      <w:pPr>
+        <w:rPr>
+          <w:lang w:val="en-GB"/>
+        </w:rPr>
+      </w:pPr>
+    </w:p>
+    <w:p>
+      <w:pPr>
+        <w:rPr>
+          <w:lang w:val="en-GB"/>
+        </w:rPr>
+      </w:pPr>
+    </w:p>
+    <w:p>
+      <w:pPr>
+        <w:rPr>
+          <w:lang w:val="en-GB"/>
+        </w:rPr>
+      </w:pPr>
+    </w:p>
+    <w:p>
+      <w:pPr>
+        <w:rPr>
+          <w:lang w:val="en-GB"/>
+        </w:rPr>
+      </w:pPr>
+    </w:p>
+    <w:p>
+      <w:pPr>
+        <w:pStyle w:val="Nadpis1"/>
+        <w:rPr>
+          <w:lang w:val="en-GB"/>
+        </w:rPr>
+      </w:pPr>
+      <w:r>
+        <w:rPr>
+          <w:lang w:val="en-GB"/>
+        </w:rPr>
+        <w:lastRenderedPageBreak/>
+        <w:t>Understanding Directives</w:t>
+      </w:r>
+    </w:p>
+    <w:p>
+      <w:pPr>
+        <w:rPr>
+          <w:b/>
+          <w:lang w:val="en-GB"/>
+        </w:rPr>
+      </w:pPr>
+    </w:p>
+    <w:p>
+      <w:pPr>
+        <w:rPr>
+          <w:b/>
+          <w:lang w:val="en-GB"/>
+        </w:rPr>
+      </w:pPr>
+      <w:r>
+        <w:rPr>
+          <w:b/>
+          <w:lang w:val="en-GB"/>
+        </w:rPr>
+        <w:t>Attribute and structural directives</w:t>
+      </w:r>
+    </w:p>
+    <w:p>
+      <w:pPr>
+        <w:rPr>
+          <w:b/>
+          <w:lang w:val="en-GB"/>
+        </w:rPr>
+      </w:pPr>
+    </w:p>
+    <w:p>
+      <w:pPr>
+        <w:rPr>
+          <w:lang w:val="en-GB"/>
+        </w:rPr>
+      </w:pPr>
+      <w:r>
+        <w:rPr>
+          <w:b/>
+          <w:lang w:val="en-GB"/>
+        </w:rPr>
+        <w:t xml:space="preserve">Attribute: </w:t>
+      </w:r>
+      <w:r>
+        <w:rPr>
+          <w:lang w:val="en-GB"/>
+        </w:rPr>
+        <w:t>are called like this because they sit on element just like attributes</w:t>
+      </w:r>
+    </w:p>
+    <w:p>
+      <w:pPr>
+        <w:rPr>
+          <w:lang w:val="en-GB"/>
+        </w:rPr>
+      </w:pPr>
+      <w:r>
+        <w:rPr>
+          <w:b/>
+          <w:lang w:val="en-GB"/>
+        </w:rPr>
+        <w:t>Structural</w:t>
+      </w:r>
+      <w:r>
+        <w:rPr>
+          <w:lang w:val="en-GB"/>
+        </w:rPr>
+        <w:t xml:space="preserve">: they do the </w:t>
+      </w:r>
+      <w:proofErr w:type="gramStart"/>
+      <w:r>
+        <w:rPr>
+          <w:lang w:val="en-GB"/>
+        </w:rPr>
+        <w:t>same</w:t>
+      </w:r>
+      <w:proofErr w:type="gramEnd"/>
+      <w:r>
+        <w:rPr>
+          <w:lang w:val="en-GB"/>
+        </w:rPr>
+        <w:t xml:space="preserve"> but they also change structure of DOM around this element</w:t>
+      </w:r>
+    </w:p>
+    <w:p>
+      <w:pPr>
+        <w:rPr>
+          <w:lang w:val="en-GB"/>
+        </w:rPr>
+      </w:pPr>
+    </w:p>
+    <w:p>
+      <w:pPr>
+        <w:rPr>
+          <w:lang w:val="en-GB"/>
+        </w:rPr>
+      </w:pPr>
+      <w:r>
+        <w:rPr>
+          <w:lang w:val="en-GB"/>
+        </w:rPr>
+        <w:drawing>
+          <wp:inline distT="0" distB="0" distL="0" distR="0" wp14:anchorId="4272C2C7" wp14:editId="192626C4">
+            <wp:extent cx="4688451" cy="2048935"/>
+            <wp:effectExtent l="0" t="0" r="0" b="0"/>
+            <wp:docPr id="12" name="Obrázok 12"/>
+            <wp:cNvGraphicFramePr>
+              <a:graphicFrameLocks xmlns:a="http://schemas.openxmlformats.org/drawingml/2006/main" noChangeAspect="1"/>
+            </wp:cNvGraphicFramePr>
+            <a:graphic xmlns:a="http://schemas.openxmlformats.org/drawingml/2006/main">
+              <a:graphicData uri="http://schemas.openxmlformats.org/drawingml/2006/picture">
+                <pic:pic xmlns:pic="http://schemas.openxmlformats.org/drawingml/2006/picture">
+                  <pic:nvPicPr>
+                    <pic:cNvPr id="1" name=""/>
+                    <pic:cNvPicPr/>
+                  </pic:nvPicPr>
+                  <pic:blipFill>
+                    <a:blip r:embed="rId16"/>
+                    <a:stretch>
+                      <a:fillRect/>
+                    </a:stretch>
+                  </pic:blipFill>
+                  <pic:spPr>
+                    <a:xfrm>
+                      <a:off x="0" y="0"/>
+                      <a:ext cx="4701439" cy="2054611"/>
+                    </a:xfrm>
+                    <a:prstGeom prst="rect">
+                      <a:avLst/>
+                    </a:prstGeom>
+                  </pic:spPr>
+                </pic:pic>
+              </a:graphicData>
+            </a:graphic>
+          </wp:inline>
+        </w:drawing>
+      </w:r>
+      <w:bookmarkStart w:id="0" w:name="_GoBack"/>
+      <w:bookmarkEnd w:id="0"/>
+    </w:p>
+    <w:p>
+      <w:pPr>
+        <w:rPr>
+          <w:lang w:val="en-GB"/>
+        </w:rPr>
+      </w:pPr>
+    </w:p>
+    <w:p>
+      <w:pPr>
+        <w:rPr>
+          <w:lang w:val="en-GB"/>
+        </w:rPr>
+      </w:pPr>
+    </w:p>
     <w:sectPr>
       <w:pgSz w:w="11900" w:h="16840"/>
       <w:pgMar w:top="1417" w:right="1417" w:bottom="1417" w:left="1417" w:header="708" w:footer="708" w:gutter="0"/>
@@ -4646,6 +7615,118 @@
       </w:rPr>
     </w:lvl>
     <w:lvl w:ilvl="1" w:tplc="041B0003" w:tentative="1">
+      <w:start w:val="1"/>
+      <w:numFmt w:val="bullet"/>
+      <w:lvlText w:val="o"/>
+      <w:lvlJc w:val="left"/>
+      <w:pPr>
+        <w:ind w:left="1440" w:hanging="360"/>
+      </w:pPr>
+      <w:rPr>
+        <w:rFonts w:ascii="Courier New" w:hAnsi="Courier New" w:cs="Courier New" w:hint="default"/>
+      </w:rPr>
+    </w:lvl>
+    <w:lvl w:ilvl="2" w:tplc="041B0005" w:tentative="1">
+      <w:start w:val="1"/>
+      <w:numFmt w:val="bullet"/>
+      <w:lvlText w:val=""/>
+      <w:lvlJc w:val="left"/>
+      <w:pPr>
+        <w:ind w:left="2160" w:hanging="360"/>
+      </w:pPr>
+      <w:rPr>
+        <w:rFonts w:ascii="Wingdings" w:hAnsi="Wingdings" w:hint="default"/>
+      </w:rPr>
+    </w:lvl>
+    <w:lvl w:ilvl="3" w:tplc="041B0001" w:tentative="1">
+      <w:start w:val="1"/>
+      <w:numFmt w:val="bullet"/>
+      <w:lvlText w:val=""/>
+      <w:lvlJc w:val="left"/>
+      <w:pPr>
+        <w:ind w:left="2880" w:hanging="360"/>
+      </w:pPr>
+      <w:rPr>
+        <w:rFonts w:ascii="Symbol" w:hAnsi="Symbol" w:hint="default"/>
+      </w:rPr>
+    </w:lvl>
+    <w:lvl w:ilvl="4" w:tplc="041B0003" w:tentative="1">
+      <w:start w:val="1"/>
+      <w:numFmt w:val="bullet"/>
+      <w:lvlText w:val="o"/>
+      <w:lvlJc w:val="left"/>
+      <w:pPr>
+        <w:ind w:left="3600" w:hanging="360"/>
+      </w:pPr>
+      <w:rPr>
+        <w:rFonts w:ascii="Courier New" w:hAnsi="Courier New" w:cs="Courier New" w:hint="default"/>
+      </w:rPr>
+    </w:lvl>
+    <w:lvl w:ilvl="5" w:tplc="041B0005" w:tentative="1">
+      <w:start w:val="1"/>
+      <w:numFmt w:val="bullet"/>
+      <w:lvlText w:val=""/>
+      <w:lvlJc w:val="left"/>
+      <w:pPr>
+        <w:ind w:left="4320" w:hanging="360"/>
+      </w:pPr>
+      <w:rPr>
+        <w:rFonts w:ascii="Wingdings" w:hAnsi="Wingdings" w:hint="default"/>
+      </w:rPr>
+    </w:lvl>
+    <w:lvl w:ilvl="6" w:tplc="041B0001" w:tentative="1">
+      <w:start w:val="1"/>
+      <w:numFmt w:val="bullet"/>
+      <w:lvlText w:val=""/>
+      <w:lvlJc w:val="left"/>
+      <w:pPr>
+        <w:ind w:left="5040" w:hanging="360"/>
+      </w:pPr>
+      <w:rPr>
+        <w:rFonts w:ascii="Symbol" w:hAnsi="Symbol" w:hint="default"/>
+      </w:rPr>
+    </w:lvl>
+    <w:lvl w:ilvl="7" w:tplc="041B0003" w:tentative="1">
+      <w:start w:val="1"/>
+      <w:numFmt w:val="bullet"/>
+      <w:lvlText w:val="o"/>
+      <w:lvlJc w:val="left"/>
+      <w:pPr>
+        <w:ind w:left="5760" w:hanging="360"/>
+      </w:pPr>
+      <w:rPr>
+        <w:rFonts w:ascii="Courier New" w:hAnsi="Courier New" w:cs="Courier New" w:hint="default"/>
+      </w:rPr>
+    </w:lvl>
+    <w:lvl w:ilvl="8" w:tplc="041B0005" w:tentative="1">
+      <w:start w:val="1"/>
+      <w:numFmt w:val="bullet"/>
+      <w:lvlText w:val=""/>
+      <w:lvlJc w:val="left"/>
+      <w:pPr>
+        <w:ind w:left="6480" w:hanging="360"/>
+      </w:pPr>
+      <w:rPr>
+        <w:rFonts w:ascii="Wingdings" w:hAnsi="Wingdings" w:hint="default"/>
+      </w:rPr>
+    </w:lvl>
+  </w:abstractNum>
+  <w:abstractNum w:abstractNumId="9" w15:restartNumberingAfterBreak="0">
+    <w:nsid w:val="72B67B4B"/>
+    <w:multiLevelType w:val="hybridMultilevel"/>
+    <w:tmpl w:val="A15A76B0"/>
+    <w:lvl w:ilvl="0" w:tplc="61522078">
+      <w:numFmt w:val="bullet"/>
+      <w:lvlText w:val="-"/>
+      <w:lvlJc w:val="left"/>
+      <w:pPr>
+        <w:ind w:left="720" w:hanging="360"/>
+      </w:pPr>
+      <w:rPr>
+        <w:rFonts w:ascii="Calibri" w:eastAsiaTheme="minorHAnsi" w:hAnsi="Calibri" w:cs="Calibri" w:hint="default"/>
+      </w:rPr>
+    </w:lvl>
+    <w:lvl w:ilvl="1" w:tplc="041B0003">
       <w:start w:val="1"/>
       <w:numFmt w:val="bullet"/>
       <w:lvlText w:val="o"/>
@@ -4768,6 +7849,9 @@
   </w:num>
   <w:num w:numId="9">
     <w:abstractNumId w:val="1"/>
+  </w:num>
+  <w:num w:numId="10">
+    <w:abstractNumId w:val="9"/>
   </w:num>
 </w:numbering>
 </file>
@@ -5187,6 +8271,29 @@
       <w:szCs w:val="32"/>
     </w:rPr>
   </w:style>
+  <w:style w:type="paragraph" w:styleId="Nadpis2">
+    <w:name w:val="heading 2"/>
+    <w:basedOn w:val="Normlny"/>
+    <w:next w:val="Normlny"/>
+    <w:link w:val="Nadpis2Char"/>
+    <w:uiPriority w:val="9"/>
+    <w:semiHidden/>
+    <w:unhideWhenUsed/>
+    <w:qFormat/>
+    <w:rsid w:val="001A1467"/>
+    <w:pPr>
+      <w:keepNext/>
+      <w:keepLines/>
+      <w:spacing w:before="40"/>
+      <w:outlineLvl w:val="1"/>
+    </w:pPr>
+    <w:rPr>
+      <w:rFonts w:asciiTheme="majorHAnsi" w:eastAsiaTheme="majorEastAsia" w:hAnsiTheme="majorHAnsi" w:cstheme="majorBidi"/>
+      <w:color w:val="2F5496" w:themeColor="accent1" w:themeShade="BF"/>
+      <w:sz w:val="26"/>
+      <w:szCs w:val="26"/>
+    </w:rPr>
+  </w:style>
   <w:style w:type="character" w:default="1" w:styleId="Predvolenpsmoodseku">
     <w:name w:val="Default Paragraph Font"/>
     <w:uiPriority w:val="1"/>
@@ -5285,6 +8392,20 @@
       <w:sz w:val="20"/>
       <w:szCs w:val="20"/>
       <w:lang w:eastAsia="sk-SK"/>
+    </w:rPr>
+  </w:style>
+  <w:style w:type="character" w:customStyle="1" w:styleId="Nadpis2Char">
+    <w:name w:val="Nadpis 2 Char"/>
+    <w:basedOn w:val="Predvolenpsmoodseku"/>
+    <w:link w:val="Nadpis2"/>
+    <w:uiPriority w:val="9"/>
+    <w:semiHidden/>
+    <w:rsid w:val="001A1467"/>
+    <w:rPr>
+      <w:rFonts w:asciiTheme="majorHAnsi" w:eastAsiaTheme="majorEastAsia" w:hAnsiTheme="majorHAnsi" w:cstheme="majorBidi"/>
+      <w:color w:val="2F5496" w:themeColor="accent1" w:themeShade="BF"/>
+      <w:sz w:val="26"/>
+      <w:szCs w:val="26"/>
     </w:rPr>
   </w:style>
 </w:styles>

</xml_diff>